<commit_message>
Glömde lägga till MoV Software Oy
</commit_message>
<xml_diff>
--- a/Current.docx
+++ b/Current.docx
@@ -296,11 +296,7 @@
       </w:pPr>
       <w:r>
         <w:rPr/>
-        <w:t xml:space="preserve">DocumentVersion </w:t>
-      </w:r>
-      <w:r>
-        <w:rPr/>
-        <w:t>10</w:t>
+        <w:t>DocumentVersion 10</w:t>
       </w:r>
     </w:p>
     <w:p>
@@ -311,11 +307,7 @@
       </w:pPr>
       <w:r>
         <w:rPr/>
-        <w:t>2016-10-</w:t>
-      </w:r>
-      <w:r>
-        <w:rPr/>
-        <w:t>31</w:t>
+        <w:t>2016-10-31</w:t>
       </w:r>
     </w:p>
     <w:p>
@@ -527,12 +519,15 @@
           <w:szCs w:val="28"/>
         </w:rPr>
       </w:r>
+      <w:r>
+        <w:br w:type="page"/>
+      </w:r>
     </w:p>
     <w:tbl>
       <w:tblPr>
         <w:tblW w:w="9645" w:type="dxa"/>
         <w:jc w:val="left"/>
-        <w:tblInd w:w="34" w:type="dxa"/>
+        <w:tblInd w:w="28" w:type="dxa"/>
         <w:tblBorders>
           <w:top w:val="single" w:sz="2" w:space="0" w:color="000001"/>
           <w:left w:val="single" w:sz="2" w:space="0" w:color="000001"/>
@@ -541,7 +536,7 @@
         </w:tblBorders>
         <w:tblCellMar>
           <w:top w:w="55" w:type="dxa"/>
-          <w:left w:w="27" w:type="dxa"/>
+          <w:left w:w="18" w:type="dxa"/>
           <w:bottom w:w="55" w:type="dxa"/>
           <w:right w:w="55" w:type="dxa"/>
         </w:tblCellMar>
@@ -567,12 +562,13 @@
             </w:tcBorders>
             <w:shd w:color="auto" w:fill="FFFFFF" w:val="clear"/>
             <w:tcMar>
-              <w:left w:w="27" w:type="dxa"/>
-            </w:tcMar>
-          </w:tcPr>
-          <w:p>
-            <w:pPr>
-              <w:pStyle w:val="Tabellinnehll"/>
+              <w:left w:w="18" w:type="dxa"/>
+            </w:tcMar>
+          </w:tcPr>
+          <w:p>
+            <w:pPr>
+              <w:pStyle w:val="Tabellinnehll"/>
+              <w:pageBreakBefore/>
               <w:jc w:val="center"/>
               <w:rPr>
                 <w:b/>
@@ -600,7 +596,7 @@
             </w:tcBorders>
             <w:shd w:color="auto" w:fill="FFFFFF" w:val="clear"/>
             <w:tcMar>
-              <w:left w:w="27" w:type="dxa"/>
+              <w:left w:w="18" w:type="dxa"/>
             </w:tcMar>
           </w:tcPr>
           <w:p>
@@ -633,7 +629,7 @@
             </w:tcBorders>
             <w:shd w:color="auto" w:fill="FFFFFF" w:val="clear"/>
             <w:tcMar>
-              <w:left w:w="27" w:type="dxa"/>
+              <w:left w:w="18" w:type="dxa"/>
             </w:tcMar>
           </w:tcPr>
           <w:p>
@@ -666,7 +662,7 @@
             </w:tcBorders>
             <w:shd w:color="auto" w:fill="FFFFFF" w:val="clear"/>
             <w:tcMar>
-              <w:left w:w="27" w:type="dxa"/>
+              <w:left w:w="18" w:type="dxa"/>
             </w:tcMar>
           </w:tcPr>
           <w:p>
@@ -701,7 +697,7 @@
             </w:tcBorders>
             <w:shd w:color="auto" w:fill="FFFFFF" w:val="clear"/>
             <w:tcMar>
-              <w:left w:w="27" w:type="dxa"/>
+              <w:left w:w="18" w:type="dxa"/>
             </w:tcMar>
           </w:tcPr>
           <w:p>
@@ -737,7 +733,7 @@
             </w:tcBorders>
             <w:shd w:color="auto" w:fill="FFFFFF" w:val="clear"/>
             <w:tcMar>
-              <w:left w:w="27" w:type="dxa"/>
+              <w:left w:w="18" w:type="dxa"/>
             </w:tcMar>
           </w:tcPr>
           <w:p>
@@ -769,7 +765,7 @@
             </w:tcBorders>
             <w:shd w:color="auto" w:fill="FFFFFF" w:val="clear"/>
             <w:tcMar>
-              <w:left w:w="27" w:type="dxa"/>
+              <w:left w:w="18" w:type="dxa"/>
             </w:tcMar>
           </w:tcPr>
           <w:p>
@@ -801,7 +797,7 @@
             </w:tcBorders>
             <w:shd w:color="auto" w:fill="FFFFFF" w:val="clear"/>
             <w:tcMar>
-              <w:left w:w="27" w:type="dxa"/>
+              <w:left w:w="18" w:type="dxa"/>
             </w:tcMar>
           </w:tcPr>
           <w:p>
@@ -833,7 +829,7 @@
             </w:tcBorders>
             <w:shd w:color="auto" w:fill="FFFFFF" w:val="clear"/>
             <w:tcMar>
-              <w:left w:w="27" w:type="dxa"/>
+              <w:left w:w="18" w:type="dxa"/>
             </w:tcMar>
           </w:tcPr>
           <w:p>
@@ -881,7 +877,7 @@
             </w:tcBorders>
             <w:shd w:fill="FFCC00" w:val="clear"/>
             <w:tcMar>
-              <w:left w:w="27" w:type="dxa"/>
+              <w:left w:w="18" w:type="dxa"/>
             </w:tcMar>
           </w:tcPr>
           <w:p>
@@ -913,7 +909,7 @@
             </w:tcBorders>
             <w:shd w:color="auto" w:fill="FFFFFF" w:val="clear"/>
             <w:tcMar>
-              <w:left w:w="27" w:type="dxa"/>
+              <w:left w:w="18" w:type="dxa"/>
             </w:tcMar>
           </w:tcPr>
           <w:p>
@@ -945,7 +941,7 @@
             </w:tcBorders>
             <w:shd w:color="auto" w:fill="FFFFFF" w:val="clear"/>
             <w:tcMar>
-              <w:left w:w="27" w:type="dxa"/>
+              <w:left w:w="18" w:type="dxa"/>
             </w:tcMar>
           </w:tcPr>
           <w:p>
@@ -977,7 +973,7 @@
             </w:tcBorders>
             <w:shd w:color="auto" w:fill="FFFFFF" w:val="clear"/>
             <w:tcMar>
-              <w:left w:w="27" w:type="dxa"/>
+              <w:left w:w="18" w:type="dxa"/>
             </w:tcMar>
           </w:tcPr>
           <w:p>
@@ -1009,7 +1005,7 @@
             </w:tcBorders>
             <w:shd w:color="auto" w:fill="FFFFFF" w:val="clear"/>
             <w:tcMar>
-              <w:left w:w="27" w:type="dxa"/>
+              <w:left w:w="18" w:type="dxa"/>
             </w:tcMar>
           </w:tcPr>
           <w:p>
@@ -1052,7 +1048,7 @@
             </w:tcBorders>
             <w:shd w:color="auto" w:fill="00CCFF" w:val="clear"/>
             <w:tcMar>
-              <w:left w:w="27" w:type="dxa"/>
+              <w:left w:w="18" w:type="dxa"/>
             </w:tcMar>
           </w:tcPr>
           <w:p>
@@ -1087,7 +1083,7 @@
             </w:tcBorders>
             <w:shd w:color="auto" w:fill="FFFFFF" w:val="clear"/>
             <w:tcMar>
-              <w:left w:w="27" w:type="dxa"/>
+              <w:left w:w="18" w:type="dxa"/>
             </w:tcMar>
           </w:tcPr>
           <w:p>
@@ -1119,7 +1115,7 @@
             </w:tcBorders>
             <w:shd w:color="auto" w:fill="FFFFFF" w:val="clear"/>
             <w:tcMar>
-              <w:left w:w="27" w:type="dxa"/>
+              <w:left w:w="18" w:type="dxa"/>
             </w:tcMar>
           </w:tcPr>
           <w:p>
@@ -1151,7 +1147,7 @@
             </w:tcBorders>
             <w:shd w:color="auto" w:fill="FFFFFF" w:val="clear"/>
             <w:tcMar>
-              <w:left w:w="27" w:type="dxa"/>
+              <w:left w:w="18" w:type="dxa"/>
             </w:tcMar>
           </w:tcPr>
           <w:p>
@@ -1183,7 +1179,7 @@
             </w:tcBorders>
             <w:shd w:color="auto" w:fill="FFFFFF" w:val="clear"/>
             <w:tcMar>
-              <w:left w:w="27" w:type="dxa"/>
+              <w:left w:w="18" w:type="dxa"/>
             </w:tcMar>
           </w:tcPr>
           <w:p>
@@ -1231,7 +1227,7 @@
             </w:tcBorders>
             <w:shd w:fill="FF6600" w:val="clear"/>
             <w:tcMar>
-              <w:left w:w="27" w:type="dxa"/>
+              <w:left w:w="18" w:type="dxa"/>
             </w:tcMar>
           </w:tcPr>
           <w:p>
@@ -1266,7 +1262,7 @@
             </w:tcBorders>
             <w:shd w:color="auto" w:fill="FFFFFF" w:val="clear"/>
             <w:tcMar>
-              <w:left w:w="27" w:type="dxa"/>
+              <w:left w:w="18" w:type="dxa"/>
             </w:tcMar>
           </w:tcPr>
           <w:p>
@@ -1298,7 +1294,7 @@
             </w:tcBorders>
             <w:shd w:color="auto" w:fill="FFFFFF" w:val="clear"/>
             <w:tcMar>
-              <w:left w:w="27" w:type="dxa"/>
+              <w:left w:w="18" w:type="dxa"/>
             </w:tcMar>
           </w:tcPr>
           <w:p>
@@ -1330,7 +1326,7 @@
             </w:tcBorders>
             <w:shd w:color="auto" w:fill="FFFFFF" w:val="clear"/>
             <w:tcMar>
-              <w:left w:w="27" w:type="dxa"/>
+              <w:left w:w="18" w:type="dxa"/>
             </w:tcMar>
           </w:tcPr>
           <w:p>
@@ -1362,7 +1358,7 @@
             </w:tcBorders>
             <w:shd w:color="auto" w:fill="FFFFFF" w:val="clear"/>
             <w:tcMar>
-              <w:left w:w="27" w:type="dxa"/>
+              <w:left w:w="18" w:type="dxa"/>
             </w:tcMar>
           </w:tcPr>
           <w:p>
@@ -1413,7 +1409,7 @@
             </w:tcBorders>
             <w:shd w:color="auto" w:fill="92D050" w:val="clear"/>
             <w:tcMar>
-              <w:left w:w="27" w:type="dxa"/>
+              <w:left w:w="18" w:type="dxa"/>
             </w:tcMar>
           </w:tcPr>
           <w:p>
@@ -1449,7 +1445,7 @@
             </w:tcBorders>
             <w:shd w:color="auto" w:fill="FFFFFF" w:val="clear"/>
             <w:tcMar>
-              <w:left w:w="27" w:type="dxa"/>
+              <w:left w:w="18" w:type="dxa"/>
             </w:tcMar>
           </w:tcPr>
           <w:p>
@@ -1481,7 +1477,7 @@
             </w:tcBorders>
             <w:shd w:color="auto" w:fill="FFFFFF" w:val="clear"/>
             <w:tcMar>
-              <w:left w:w="27" w:type="dxa"/>
+              <w:left w:w="18" w:type="dxa"/>
             </w:tcMar>
           </w:tcPr>
           <w:p>
@@ -1513,7 +1509,7 @@
             </w:tcBorders>
             <w:shd w:color="auto" w:fill="FFFFFF" w:val="clear"/>
             <w:tcMar>
-              <w:left w:w="27" w:type="dxa"/>
+              <w:left w:w="18" w:type="dxa"/>
             </w:tcMar>
           </w:tcPr>
           <w:p>
@@ -1545,7 +1541,7 @@
             </w:tcBorders>
             <w:shd w:color="auto" w:fill="FFFFFF" w:val="clear"/>
             <w:tcMar>
-              <w:left w:w="27" w:type="dxa"/>
+              <w:left w:w="18" w:type="dxa"/>
             </w:tcMar>
           </w:tcPr>
           <w:p>
@@ -1598,7 +1594,7 @@
             </w:tcBorders>
             <w:shd w:fill="FF3333" w:val="clear"/>
             <w:tcMar>
-              <w:left w:w="27" w:type="dxa"/>
+              <w:left w:w="18" w:type="dxa"/>
             </w:tcMar>
           </w:tcPr>
           <w:p>
@@ -1633,7 +1629,7 @@
             </w:tcBorders>
             <w:shd w:color="auto" w:fill="FFFFFF" w:val="clear"/>
             <w:tcMar>
-              <w:left w:w="27" w:type="dxa"/>
+              <w:left w:w="18" w:type="dxa"/>
             </w:tcMar>
           </w:tcPr>
           <w:p>
@@ -1665,7 +1661,7 @@
             </w:tcBorders>
             <w:shd w:color="auto" w:fill="FFFFFF" w:val="clear"/>
             <w:tcMar>
-              <w:left w:w="27" w:type="dxa"/>
+              <w:left w:w="18" w:type="dxa"/>
             </w:tcMar>
           </w:tcPr>
           <w:p>
@@ -1682,27 +1678,45 @@
                 <w:sz w:val="20"/>
                 <w:szCs w:val="20"/>
               </w:rPr>
-              <w:t>Sw</w:t>
-            </w:r>
-            <w:r>
+              <w:t>Sweden</w:t>
+            </w:r>
+          </w:p>
+        </w:tc>
+        <w:tc>
+          <w:tcPr>
+            <w:tcW w:w="1290" w:type="dxa"/>
+            <w:tcBorders>
+              <w:top w:val="single" w:sz="2" w:space="0" w:color="000001"/>
+              <w:left w:val="single" w:sz="2" w:space="0" w:color="000001"/>
+              <w:bottom w:val="single" w:sz="2" w:space="0" w:color="000001"/>
+              <w:insideH w:val="single" w:sz="2" w:space="0" w:color="000001"/>
+            </w:tcBorders>
+            <w:shd w:color="auto" w:fill="FFFFFF" w:val="clear"/>
+            <w:tcMar>
+              <w:left w:w="18" w:type="dxa"/>
+            </w:tcMar>
+          </w:tcPr>
+          <w:p>
+            <w:pPr>
+              <w:pStyle w:val="Tabellinnehll"/>
+              <w:jc w:val="center"/>
               <w:rPr>
                 <w:sz w:val="20"/>
                 <w:szCs w:val="20"/>
               </w:rPr>
-              <w:t>e</w:t>
-            </w:r>
+            </w:pPr>
             <w:r>
               <w:rPr>
                 <w:sz w:val="20"/>
                 <w:szCs w:val="20"/>
               </w:rPr>
-              <w:t>den</w:t>
-            </w:r>
-          </w:p>
-        </w:tc>
-        <w:tc>
-          <w:tcPr>
-            <w:tcW w:w="1290" w:type="dxa"/>
+              <w:t>2016-09-27</w:t>
+            </w:r>
+          </w:p>
+        </w:tc>
+        <w:tc>
+          <w:tcPr>
+            <w:tcW w:w="2715" w:type="dxa"/>
             <w:tcBorders>
               <w:top w:val="single" w:sz="2" w:space="0" w:color="000001"/>
               <w:left w:val="single" w:sz="2" w:space="0" w:color="000001"/>
@@ -1711,12 +1725,12 @@
             </w:tcBorders>
             <w:shd w:color="auto" w:fill="FFFFFF" w:val="clear"/>
             <w:tcMar>
-              <w:left w:w="27" w:type="dxa"/>
-            </w:tcMar>
-          </w:tcPr>
-          <w:p>
-            <w:pPr>
-              <w:pStyle w:val="Tabellinnehll"/>
+              <w:left w:w="18" w:type="dxa"/>
+            </w:tcMar>
+          </w:tcPr>
+          <w:p>
+            <w:pPr>
+              <w:pStyle w:val="Normal"/>
               <w:jc w:val="center"/>
               <w:rPr>
                 <w:sz w:val="20"/>
@@ -1728,24 +1742,9 @@
                 <w:sz w:val="20"/>
                 <w:szCs w:val="20"/>
               </w:rPr>
-              <w:t>2016-09-27</w:t>
-            </w:r>
-          </w:p>
-        </w:tc>
-        <w:tc>
-          <w:tcPr>
-            <w:tcW w:w="2715" w:type="dxa"/>
-            <w:tcBorders>
-              <w:top w:val="single" w:sz="2" w:space="0" w:color="000001"/>
-              <w:left w:val="single" w:sz="2" w:space="0" w:color="000001"/>
-              <w:bottom w:val="single" w:sz="2" w:space="0" w:color="000001"/>
-              <w:insideH w:val="single" w:sz="2" w:space="0" w:color="000001"/>
-            </w:tcBorders>
-            <w:shd w:color="auto" w:fill="FFFFFF" w:val="clear"/>
-            <w:tcMar>
-              <w:left w:w="27" w:type="dxa"/>
-            </w:tcMar>
-          </w:tcPr>
+              <w:t>Albin Nystedt</w:t>
+            </w:r>
+          </w:p>
           <w:p>
             <w:pPr>
               <w:pStyle w:val="Normal"/>
@@ -1760,9 +1759,156 @@
                 <w:sz w:val="20"/>
                 <w:szCs w:val="20"/>
               </w:rPr>
-              <w:t>Albin Nystedt</w:t>
-            </w:r>
-          </w:p>
+            </w:r>
+          </w:p>
+        </w:tc>
+        <w:tc>
+          <w:tcPr>
+            <w:tcW w:w="1425" w:type="dxa"/>
+            <w:tcBorders>
+              <w:top w:val="single" w:sz="2" w:space="0" w:color="000001"/>
+              <w:left w:val="single" w:sz="2" w:space="0" w:color="000001"/>
+              <w:bottom w:val="single" w:sz="2" w:space="0" w:color="000001"/>
+              <w:right w:val="single" w:sz="2" w:space="0" w:color="000001"/>
+              <w:insideH w:val="single" w:sz="2" w:space="0" w:color="000001"/>
+              <w:insideV w:val="single" w:sz="2" w:space="0" w:color="000001"/>
+            </w:tcBorders>
+            <w:shd w:fill="CC66FF" w:val="clear"/>
+            <w:tcMar>
+              <w:left w:w="18" w:type="dxa"/>
+            </w:tcMar>
+          </w:tcPr>
+          <w:p>
+            <w:pPr>
+              <w:pStyle w:val="Tabellinnehll"/>
+              <w:jc w:val="center"/>
+              <w:rPr>
+                <w:sz w:val="20"/>
+                <w:szCs w:val="20"/>
+              </w:rPr>
+            </w:pPr>
+            <w:r>
+              <w:rPr>
+                <w:sz w:val="20"/>
+                <w:szCs w:val="20"/>
+              </w:rPr>
+              <w:t>Purple</w:t>
+            </w:r>
+          </w:p>
+        </w:tc>
+      </w:tr>
+      <w:tr>
+        <w:trPr/>
+        <w:tc>
+          <w:tcPr>
+            <w:tcW w:w="2597" w:type="dxa"/>
+            <w:tcBorders>
+              <w:top w:val="single" w:sz="2" w:space="0" w:color="000001"/>
+              <w:left w:val="single" w:sz="2" w:space="0" w:color="000001"/>
+              <w:bottom w:val="single" w:sz="2" w:space="0" w:color="000001"/>
+              <w:insideH w:val="single" w:sz="2" w:space="0" w:color="000001"/>
+            </w:tcBorders>
+            <w:shd w:color="auto" w:fill="FFFFFF" w:val="clear"/>
+            <w:tcMar>
+              <w:left w:w="18" w:type="dxa"/>
+            </w:tcMar>
+          </w:tcPr>
+          <w:p>
+            <w:pPr>
+              <w:pStyle w:val="Tabellinnehll"/>
+              <w:jc w:val="center"/>
+              <w:rPr>
+                <w:sz w:val="20"/>
+                <w:szCs w:val="20"/>
+              </w:rPr>
+            </w:pPr>
+            <w:r>
+              <w:rPr>
+                <w:sz w:val="20"/>
+                <w:szCs w:val="20"/>
+              </w:rPr>
+              <w:t>M&amp;V Software Oy</w:t>
+            </w:r>
+          </w:p>
+        </w:tc>
+        <w:tc>
+          <w:tcPr>
+            <w:tcW w:w="1618" w:type="dxa"/>
+            <w:tcBorders>
+              <w:top w:val="single" w:sz="2" w:space="0" w:color="000001"/>
+              <w:left w:val="single" w:sz="2" w:space="0" w:color="000001"/>
+              <w:bottom w:val="single" w:sz="2" w:space="0" w:color="000001"/>
+              <w:insideH w:val="single" w:sz="2" w:space="0" w:color="000001"/>
+            </w:tcBorders>
+            <w:shd w:color="auto" w:fill="FFFFFF" w:val="clear"/>
+            <w:tcMar>
+              <w:left w:w="18" w:type="dxa"/>
+            </w:tcMar>
+          </w:tcPr>
+          <w:p>
+            <w:pPr>
+              <w:pStyle w:val="Tabellinnehll"/>
+              <w:jc w:val="center"/>
+              <w:rPr>
+                <w:sz w:val="20"/>
+                <w:szCs w:val="20"/>
+              </w:rPr>
+            </w:pPr>
+            <w:r>
+              <w:rPr>
+                <w:sz w:val="20"/>
+                <w:szCs w:val="20"/>
+              </w:rPr>
+              <w:t>Finland</w:t>
+            </w:r>
+          </w:p>
+        </w:tc>
+        <w:tc>
+          <w:tcPr>
+            <w:tcW w:w="1290" w:type="dxa"/>
+            <w:tcBorders>
+              <w:top w:val="single" w:sz="2" w:space="0" w:color="000001"/>
+              <w:left w:val="single" w:sz="2" w:space="0" w:color="000001"/>
+              <w:bottom w:val="single" w:sz="2" w:space="0" w:color="000001"/>
+              <w:insideH w:val="single" w:sz="2" w:space="0" w:color="000001"/>
+            </w:tcBorders>
+            <w:shd w:color="auto" w:fill="FFFFFF" w:val="clear"/>
+            <w:tcMar>
+              <w:left w:w="18" w:type="dxa"/>
+            </w:tcMar>
+          </w:tcPr>
+          <w:p>
+            <w:pPr>
+              <w:pStyle w:val="Tabellinnehll"/>
+              <w:jc w:val="center"/>
+              <w:rPr>
+                <w:sz w:val="20"/>
+                <w:szCs w:val="20"/>
+              </w:rPr>
+            </w:pPr>
+            <w:r>
+              <w:rPr>
+                <w:sz w:val="20"/>
+                <w:szCs w:val="20"/>
+              </w:rPr>
+              <w:t>2016-10-31</w:t>
+            </w:r>
+          </w:p>
+        </w:tc>
+        <w:tc>
+          <w:tcPr>
+            <w:tcW w:w="2715" w:type="dxa"/>
+            <w:tcBorders>
+              <w:top w:val="single" w:sz="2" w:space="0" w:color="000001"/>
+              <w:left w:val="single" w:sz="2" w:space="0" w:color="000001"/>
+              <w:bottom w:val="single" w:sz="2" w:space="0" w:color="000001"/>
+              <w:insideH w:val="single" w:sz="2" w:space="0" w:color="000001"/>
+            </w:tcBorders>
+            <w:shd w:color="auto" w:fill="FFFFFF" w:val="clear"/>
+            <w:tcMar>
+              <w:left w:w="18" w:type="dxa"/>
+            </w:tcMar>
+          </w:tcPr>
           <w:p>
             <w:pPr>
               <w:pStyle w:val="Normal"/>
@@ -1777,28 +1923,12 @@
                 <w:sz w:val="20"/>
                 <w:szCs w:val="20"/>
               </w:rPr>
-            </w:r>
-          </w:p>
-        </w:tc>
-        <w:tc>
-          <w:tcPr>
-            <w:tcW w:w="1425" w:type="dxa"/>
-            <w:tcBorders>
-              <w:top w:val="single" w:sz="2" w:space="0" w:color="000001"/>
-              <w:left w:val="single" w:sz="2" w:space="0" w:color="000001"/>
-              <w:bottom w:val="single" w:sz="2" w:space="0" w:color="000001"/>
-              <w:right w:val="single" w:sz="2" w:space="0" w:color="000001"/>
-              <w:insideH w:val="single" w:sz="2" w:space="0" w:color="000001"/>
-              <w:insideV w:val="single" w:sz="2" w:space="0" w:color="000001"/>
-            </w:tcBorders>
-            <w:shd w:fill="CC66FF" w:val="clear"/>
-            <w:tcMar>
-              <w:left w:w="27" w:type="dxa"/>
-            </w:tcMar>
-          </w:tcPr>
-          <w:p>
-            <w:pPr>
-              <w:pStyle w:val="Tabellinnehll"/>
+              <w:t>Martin Wikström</w:t>
+            </w:r>
+          </w:p>
+          <w:p>
+            <w:pPr>
+              <w:pStyle w:val="Normal"/>
               <w:jc w:val="center"/>
               <w:rPr>
                 <w:sz w:val="20"/>
@@ -1810,7 +1940,35 @@
                 <w:sz w:val="20"/>
                 <w:szCs w:val="20"/>
               </w:rPr>
-              <w:t>Purple</w:t>
+              <w:t>martin@mvs.fi</w:t>
+            </w:r>
+          </w:p>
+        </w:tc>
+        <w:tc>
+          <w:tcPr>
+            <w:tcW w:w="1425" w:type="dxa"/>
+            <w:tcBorders>
+              <w:top w:val="single" w:sz="2" w:space="0" w:color="000001"/>
+              <w:left w:val="single" w:sz="2" w:space="0" w:color="000001"/>
+              <w:bottom w:val="single" w:sz="2" w:space="0" w:color="000001"/>
+              <w:right w:val="single" w:sz="2" w:space="0" w:color="000001"/>
+              <w:insideH w:val="single" w:sz="2" w:space="0" w:color="000001"/>
+              <w:insideV w:val="single" w:sz="2" w:space="0" w:color="000001"/>
+            </w:tcBorders>
+            <w:shd w:fill="801900" w:val="clear"/>
+            <w:tcMar>
+              <w:left w:w="18" w:type="dxa"/>
+            </w:tcMar>
+          </w:tcPr>
+          <w:p>
+            <w:pPr>
+              <w:pStyle w:val="Tabellinnehll"/>
+              <w:jc w:val="center"/>
+              <w:rPr/>
+            </w:pPr>
+            <w:r>
+              <w:rPr/>
+              <w:t>Brown</w:t>
             </w:r>
           </w:p>
         </w:tc>
@@ -2543,19 +2701,7 @@
         <w:rPr>
           <w:color w:val="00000A"/>
         </w:rPr>
-        <w:t>Every request must also include a variable called “</w:t>
-      </w:r>
-      <w:r>
-        <w:rPr>
-          <w:color w:val="00000A"/>
-        </w:rPr>
-        <w:t>client</w:t>
-      </w:r>
-      <w:r>
-        <w:rPr>
-          <w:color w:val="00000A"/>
-        </w:rPr>
-        <w:t>Hash”.</w:t>
+        <w:t>Every request must also include a variable called “clientHash”.</w:t>
       </w:r>
     </w:p>
     <w:p>
@@ -2583,19 +2729,7 @@
         <w:rPr>
           <w:color w:val="00000A"/>
         </w:rPr>
-        <w:t xml:space="preserve">The BCS must generate a hash </w:t>
-      </w:r>
-      <w:r>
-        <w:rPr>
-          <w:color w:val="00000A"/>
-        </w:rPr>
-        <w:t>using</w:t>
-      </w:r>
-      <w:r>
-        <w:rPr>
-          <w:color w:val="00000A"/>
-        </w:rPr>
-        <w:t xml:space="preserve"> HMAC-SHA1 hash.</w:t>
+        <w:t>The BCS must generate a hash using HMAC-SHA1 hash.</w:t>
       </w:r>
     </w:p>
     <w:p>
@@ -2609,19 +2743,7 @@
         <w:rPr>
           <w:color w:val="00000A"/>
         </w:rPr>
-        <w:t xml:space="preserve">The hash contains a secret key and </w:t>
-      </w:r>
-      <w:r>
-        <w:rPr>
-          <w:color w:val="00000A"/>
-        </w:rPr>
-        <w:t>the systemTime (no secret)</w:t>
-      </w:r>
-      <w:r>
-        <w:rPr>
-          <w:color w:val="00000A"/>
-        </w:rPr>
-        <w:t>.</w:t>
+        <w:t>The hash contains a secret key and the systemTime (no secret).</w:t>
       </w:r>
     </w:p>
     <w:p>
@@ -2635,13 +2757,7 @@
         <w:rPr>
           <w:color w:val="00000A"/>
         </w:rPr>
-        <w:t xml:space="preserve">The secret key is a UUID generated  by the BCS </w:t>
-      </w:r>
-      <w:r>
-        <w:rPr>
-          <w:color w:val="00000A"/>
-        </w:rPr>
-        <w:t>and passed to BAS together with the clientID upon the first contact.</w:t>
+        <w:t>The secret key is a UUID generated  by the BCS and passed to BAS together with the clientID upon the first contact.</w:t>
       </w:r>
     </w:p>
     <w:p>
@@ -2676,18 +2792,23 @@
           <w:sz w:val="28"/>
           <w:szCs w:val="28"/>
         </w:rPr>
-        <w:t xml:space="preserve">Generation of the </w:t>
-      </w:r>
-      <w:r>
-        <w:rPr>
+        <w:t>Generation of the clientHash</w:t>
+      </w:r>
+    </w:p>
+    <w:p>
+      <w:pPr>
+        <w:pStyle w:val="Normal"/>
+        <w:shd w:val="clear" w:color="auto" w:fill="92D050"/>
+        <w:jc w:val="center"/>
+        <w:rPr>
+          <w:b/>
           <w:b/>
           <w:bCs/>
           <w:color w:val="00000A"/>
           <w:sz w:val="28"/>
           <w:szCs w:val="28"/>
         </w:rPr>
-        <w:t>client</w:t>
-      </w:r>
+      </w:pPr>
       <w:r>
         <w:rPr>
           <w:b/>
@@ -2696,25 +2817,6 @@
           <w:sz w:val="28"/>
           <w:szCs w:val="28"/>
         </w:rPr>
-        <w:t>Hash</w:t>
-      </w:r>
-    </w:p>
-    <w:p>
-      <w:pPr>
-        <w:pStyle w:val="Normal"/>
-        <w:shd w:val="clear" w:color="auto" w:fill="92D050"/>
-        <w:jc w:val="center"/>
-        <w:rPr>
-          <w:b/>
-          <w:b/>
-          <w:bCs/>
-          <w:color w:val="00000A"/>
-          <w:sz w:val="28"/>
-          <w:szCs w:val="28"/>
-        </w:rPr>
-      </w:pPr>
-      <w:r>
-        <w:rPr/>
       </w:r>
     </w:p>
     <w:p>
@@ -2728,13 +2830,7 @@
         <w:rPr>
           <w:color w:val="00000A"/>
         </w:rPr>
-        <w:t xml:space="preserve">The hash contains a secret </w:t>
-      </w:r>
-      <w:r>
-        <w:rPr>
-          <w:color w:val="00000A"/>
-        </w:rPr>
-        <w:t>client</w:t>
+        <w:t>The hash contains a secret client</w:t>
       </w:r>
       <w:r>
         <w:rPr>
@@ -2764,13 +2860,7 @@
         <w:rPr>
           <w:color w:val="00000A"/>
         </w:rPr>
-        <w:t xml:space="preserve">The secret </w:t>
-      </w:r>
-      <w:r>
-        <w:rPr>
-          <w:color w:val="00000A"/>
-        </w:rPr>
-        <w:t>client</w:t>
+        <w:t>The secret client</w:t>
       </w:r>
       <w:r>
         <w:rPr>
@@ -2866,17 +2956,7 @@
           <w:sz w:val="24"/>
           <w:szCs w:val="24"/>
         </w:rPr>
-        <w:t>client</w:t>
-      </w:r>
-      <w:r>
-        <w:rPr>
-          <w:b w:val="false"/>
-          <w:bCs w:val="false"/>
-          <w:color w:val="00000A"/>
-          <w:sz w:val="24"/>
-          <w:szCs w:val="24"/>
-        </w:rPr>
-        <w:t>Hash = HMAC-SHA1(appKey[16], message)</w:t>
+        <w:t>clientHash = HMAC-SHA1(appKey[16], message)</w:t>
       </w:r>
     </w:p>
     <w:p>
@@ -2894,7 +2974,13 @@
         </w:rPr>
       </w:pPr>
       <w:r>
-        <w:rPr/>
+        <w:rPr>
+          <w:b w:val="false"/>
+          <w:bCs w:val="false"/>
+          <w:color w:val="00000A"/>
+          <w:sz w:val="24"/>
+          <w:szCs w:val="24"/>
+        </w:rPr>
       </w:r>
     </w:p>
     <w:p>
@@ -2911,7 +2997,7 @@
       <w:tblPr>
         <w:tblW w:w="9645" w:type="dxa"/>
         <w:jc w:val="left"/>
-        <w:tblInd w:w="53" w:type="dxa"/>
+        <w:tblInd w:w="45" w:type="dxa"/>
         <w:tblBorders>
           <w:top w:val="single" w:sz="2" w:space="0" w:color="000001"/>
           <w:left w:val="single" w:sz="2" w:space="0" w:color="000001"/>
@@ -2922,7 +3008,7 @@
         </w:tblBorders>
         <w:tblCellMar>
           <w:top w:w="55" w:type="dxa"/>
-          <w:left w:w="51" w:type="dxa"/>
+          <w:left w:w="42" w:type="dxa"/>
           <w:bottom w:w="55" w:type="dxa"/>
           <w:right w:w="55" w:type="dxa"/>
         </w:tblCellMar>
@@ -2949,7 +3035,7 @@
             </w:tcBorders>
             <w:shd w:fill="auto" w:val="clear"/>
             <w:tcMar>
-              <w:left w:w="51" w:type="dxa"/>
+              <w:left w:w="42" w:type="dxa"/>
             </w:tcMar>
           </w:tcPr>
           <w:p>
@@ -2980,7 +3066,7 @@
             </w:tcBorders>
             <w:shd w:fill="auto" w:val="clear"/>
             <w:tcMar>
-              <w:left w:w="51" w:type="dxa"/>
+              <w:left w:w="42" w:type="dxa"/>
             </w:tcMar>
           </w:tcPr>
           <w:p>
@@ -3007,7 +3093,7 @@
             </w:tcBorders>
             <w:shd w:fill="auto" w:val="clear"/>
             <w:tcMar>
-              <w:left w:w="51" w:type="dxa"/>
+              <w:left w:w="42" w:type="dxa"/>
             </w:tcMar>
           </w:tcPr>
           <w:p>
@@ -3034,7 +3120,7 @@
             </w:tcBorders>
             <w:shd w:fill="auto" w:val="clear"/>
             <w:tcMar>
-              <w:left w:w="51" w:type="dxa"/>
+              <w:left w:w="42" w:type="dxa"/>
             </w:tcMar>
           </w:tcPr>
           <w:p>
@@ -3061,7 +3147,7 @@
             </w:tcBorders>
             <w:shd w:fill="auto" w:val="clear"/>
             <w:tcMar>
-              <w:left w:w="51" w:type="dxa"/>
+              <w:left w:w="42" w:type="dxa"/>
             </w:tcMar>
           </w:tcPr>
           <w:p>
@@ -3091,7 +3177,7 @@
             </w:tcBorders>
             <w:shd w:fill="auto" w:val="clear"/>
             <w:tcMar>
-              <w:left w:w="51" w:type="dxa"/>
+              <w:left w:w="42" w:type="dxa"/>
             </w:tcMar>
           </w:tcPr>
           <w:p>
@@ -3118,7 +3204,7 @@
             </w:tcBorders>
             <w:shd w:fill="auto" w:val="clear"/>
             <w:tcMar>
-              <w:left w:w="51" w:type="dxa"/>
+              <w:left w:w="42" w:type="dxa"/>
             </w:tcMar>
           </w:tcPr>
           <w:p>
@@ -3145,29 +3231,18 @@
             </w:tcBorders>
             <w:shd w:fill="auto" w:val="clear"/>
             <w:tcMar>
-              <w:left w:w="51" w:type="dxa"/>
-            </w:tcMar>
-          </w:tcPr>
-          <w:p>
-            <w:pPr>
-              <w:pStyle w:val="Tabellinnehll"/>
-              <w:rPr/>
-            </w:pPr>
-            <w:r>
-              <w:rPr/>
-              <w:t xml:space="preserve">UInt64 </w:t>
-            </w:r>
-            <w:r>
-              <w:rPr/>
-              <w:t xml:space="preserve">epoch </w:t>
-            </w:r>
-            <w:r>
-              <w:rPr/>
-              <w:t>SystemTime in seconds.</w:t>
+              <w:left w:w="42" w:type="dxa"/>
+            </w:tcMar>
+          </w:tcPr>
+          <w:p>
+            <w:pPr>
+              <w:pStyle w:val="Tabellinnehll"/>
+              <w:rPr/>
+            </w:pPr>
+            <w:r>
+              <w:rPr/>
+              <w:t>UInt64 epoch SystemTime in seconds.</w:t>
               <w:br/>
-            </w:r>
-            <w:r>
-              <w:rPr/>
               <w:t>If the time deviates more than +-10 minutes from BAS clock, the request must be ignored.</w:t>
             </w:r>
           </w:p>
@@ -3185,7 +3260,7 @@
             </w:tcBorders>
             <w:shd w:fill="auto" w:val="clear"/>
             <w:tcMar>
-              <w:left w:w="51" w:type="dxa"/>
+              <w:left w:w="42" w:type="dxa"/>
             </w:tcMar>
           </w:tcPr>
           <w:p>
@@ -3215,7 +3290,7 @@
             </w:tcBorders>
             <w:shd w:fill="auto" w:val="clear"/>
             <w:tcMar>
-              <w:left w:w="51" w:type="dxa"/>
+              <w:left w:w="42" w:type="dxa"/>
             </w:tcMar>
           </w:tcPr>
           <w:p>
@@ -3242,7 +3317,7 @@
             </w:tcBorders>
             <w:shd w:fill="auto" w:val="clear"/>
             <w:tcMar>
-              <w:left w:w="51" w:type="dxa"/>
+              <w:left w:w="42" w:type="dxa"/>
             </w:tcMar>
           </w:tcPr>
           <w:p>
@@ -3269,7 +3344,7 @@
             </w:tcBorders>
             <w:shd w:fill="auto" w:val="clear"/>
             <w:tcMar>
-              <w:left w:w="51" w:type="dxa"/>
+              <w:left w:w="42" w:type="dxa"/>
             </w:tcMar>
           </w:tcPr>
           <w:p>
@@ -3296,7 +3371,7 @@
             </w:tcBorders>
             <w:shd w:fill="auto" w:val="clear"/>
             <w:tcMar>
-              <w:left w:w="51" w:type="dxa"/>
+              <w:left w:w="42" w:type="dxa"/>
             </w:tcMar>
           </w:tcPr>
           <w:p>
@@ -3326,7 +3401,7 @@
             </w:tcBorders>
             <w:shd w:fill="auto" w:val="clear"/>
             <w:tcMar>
-              <w:left w:w="51" w:type="dxa"/>
+              <w:left w:w="42" w:type="dxa"/>
             </w:tcMar>
           </w:tcPr>
           <w:p>
@@ -3353,7 +3428,7 @@
             </w:tcBorders>
             <w:shd w:fill="auto" w:val="clear"/>
             <w:tcMar>
-              <w:left w:w="51" w:type="dxa"/>
+              <w:left w:w="42" w:type="dxa"/>
             </w:tcMar>
           </w:tcPr>
           <w:p>
@@ -3380,7 +3455,7 @@
             </w:tcBorders>
             <w:shd w:fill="auto" w:val="clear"/>
             <w:tcMar>
-              <w:left w:w="51" w:type="dxa"/>
+              <w:left w:w="42" w:type="dxa"/>
             </w:tcMar>
           </w:tcPr>
           <w:p>
@@ -3417,7 +3492,7 @@
             </w:tcBorders>
             <w:shd w:fill="auto" w:val="clear"/>
             <w:tcMar>
-              <w:left w:w="51" w:type="dxa"/>
+              <w:left w:w="42" w:type="dxa"/>
             </w:tcMar>
           </w:tcPr>
           <w:p>
@@ -3448,7 +3523,7 @@
             </w:tcBorders>
             <w:shd w:fill="auto" w:val="clear"/>
             <w:tcMar>
-              <w:left w:w="51" w:type="dxa"/>
+              <w:left w:w="42" w:type="dxa"/>
             </w:tcMar>
           </w:tcPr>
           <w:p>
@@ -3474,7 +3549,9 @@
         </w:rPr>
       </w:pPr>
       <w:r>
-        <w:rPr/>
+        <w:rPr>
+          <w:color w:val="00000A"/>
+        </w:rPr>
       </w:r>
     </w:p>
     <w:p>
@@ -3488,19 +3565,7 @@
         <w:rPr>
           <w:color w:val="00000A"/>
         </w:rPr>
-        <w:t xml:space="preserve">The calculated clientHash is then expressed as hex in the request, together with systemTime </w:t>
-      </w:r>
-      <w:r>
-        <w:rPr>
-          <w:color w:val="00000A"/>
-        </w:rPr>
-        <w:t>and clientID</w:t>
-      </w:r>
-      <w:r>
-        <w:rPr>
-          <w:color w:val="00000A"/>
-        </w:rPr>
-        <w:t>.</w:t>
+        <w:t>The calculated clientHash is then expressed as hex in the request, together with systemTime and clientID.</w:t>
       </w:r>
     </w:p>
     <w:p>
@@ -3513,7 +3578,9 @@
         </w:rPr>
       </w:pPr>
       <w:r>
-        <w:rPr/>
+        <w:rPr>
+          <w:color w:val="00000A"/>
+        </w:rPr>
       </w:r>
     </w:p>
     <w:p>
@@ -3526,7 +3593,9 @@
         </w:rPr>
       </w:pPr>
       <w:r>
-        <w:rPr/>
+        <w:rPr>
+          <w:color w:val="00000A"/>
+        </w:rPr>
       </w:r>
     </w:p>
     <w:p>
@@ -3771,7 +3840,7 @@
       <w:tblPr>
         <w:tblW w:w="9645" w:type="dxa"/>
         <w:jc w:val="left"/>
-        <w:tblInd w:w="36" w:type="dxa"/>
+        <w:tblInd w:w="30" w:type="dxa"/>
         <w:tblBorders>
           <w:top w:val="single" w:sz="2" w:space="0" w:color="000001"/>
           <w:left w:val="single" w:sz="2" w:space="0" w:color="000001"/>
@@ -3780,7 +3849,7 @@
         </w:tblBorders>
         <w:tblCellMar>
           <w:top w:w="55" w:type="dxa"/>
-          <w:left w:w="30" w:type="dxa"/>
+          <w:left w:w="21" w:type="dxa"/>
           <w:bottom w:w="55" w:type="dxa"/>
           <w:right w:w="55" w:type="dxa"/>
         </w:tblCellMar>
@@ -3804,7 +3873,7 @@
             </w:tcBorders>
             <w:shd w:color="auto" w:fill="auto" w:val="clear"/>
             <w:tcMar>
-              <w:left w:w="30" w:type="dxa"/>
+              <w:left w:w="21" w:type="dxa"/>
             </w:tcMar>
           </w:tcPr>
           <w:p>
@@ -3829,7 +3898,7 @@
             </w:tcBorders>
             <w:shd w:color="auto" w:fill="auto" w:val="clear"/>
             <w:tcMar>
-              <w:left w:w="30" w:type="dxa"/>
+              <w:left w:w="21" w:type="dxa"/>
             </w:tcMar>
           </w:tcPr>
           <w:p>
@@ -3856,7 +3925,7 @@
             </w:tcBorders>
             <w:shd w:color="auto" w:fill="auto" w:val="clear"/>
             <w:tcMar>
-              <w:left w:w="30" w:type="dxa"/>
+              <w:left w:w="21" w:type="dxa"/>
             </w:tcMar>
           </w:tcPr>
           <w:p>
@@ -3884,7 +3953,7 @@
             </w:tcBorders>
             <w:shd w:color="auto" w:fill="auto" w:val="clear"/>
             <w:tcMar>
-              <w:left w:w="30" w:type="dxa"/>
+              <w:left w:w="21" w:type="dxa"/>
             </w:tcMar>
           </w:tcPr>
           <w:p>
@@ -3909,7 +3978,7 @@
             </w:tcBorders>
             <w:shd w:color="auto" w:fill="auto" w:val="clear"/>
             <w:tcMar>
-              <w:left w:w="30" w:type="dxa"/>
+              <w:left w:w="21" w:type="dxa"/>
             </w:tcMar>
           </w:tcPr>
           <w:p>
@@ -3946,7 +4015,7 @@
             </w:tcBorders>
             <w:shd w:color="auto" w:fill="auto" w:val="clear"/>
             <w:tcMar>
-              <w:left w:w="30" w:type="dxa"/>
+              <w:left w:w="21" w:type="dxa"/>
             </w:tcMar>
           </w:tcPr>
           <w:p>
@@ -3973,7 +4042,7 @@
             </w:tcBorders>
             <w:shd w:color="auto" w:fill="auto" w:val="clear"/>
             <w:tcMar>
-              <w:left w:w="30" w:type="dxa"/>
+              <w:left w:w="21" w:type="dxa"/>
             </w:tcMar>
           </w:tcPr>
           <w:p>
@@ -3998,7 +4067,7 @@
             </w:tcBorders>
             <w:shd w:color="auto" w:fill="auto" w:val="clear"/>
             <w:tcMar>
-              <w:left w:w="30" w:type="dxa"/>
+              <w:left w:w="21" w:type="dxa"/>
             </w:tcMar>
           </w:tcPr>
           <w:p>
@@ -4025,7 +4094,7 @@
             </w:tcBorders>
             <w:shd w:color="auto" w:fill="auto" w:val="clear"/>
             <w:tcMar>
-              <w:left w:w="30" w:type="dxa"/>
+              <w:left w:w="21" w:type="dxa"/>
             </w:tcMar>
           </w:tcPr>
           <w:p>
@@ -4045,13 +4114,14 @@
           <w:tcPr>
             <w:tcW w:w="3205" w:type="dxa"/>
             <w:tcBorders>
-              <w:left w:val="single" w:sz="2" w:space="0" w:color="000001"/>
-              <w:bottom w:val="single" w:sz="2" w:space="0" w:color="000001"/>
-              <w:insideH w:val="single" w:sz="2" w:space="0" w:color="000001"/>
-            </w:tcBorders>
-            <w:shd w:color="auto" w:fill="auto" w:val="clear"/>
-            <w:tcMar>
-              <w:left w:w="30" w:type="dxa"/>
+              <w:top w:val="single" w:sz="2" w:space="0" w:color="000001"/>
+              <w:left w:val="single" w:sz="2" w:space="0" w:color="000001"/>
+              <w:bottom w:val="single" w:sz="2" w:space="0" w:color="000001"/>
+              <w:insideH w:val="single" w:sz="2" w:space="0" w:color="000001"/>
+            </w:tcBorders>
+            <w:shd w:color="auto" w:fill="auto" w:val="clear"/>
+            <w:tcMar>
+              <w:left w:w="21" w:type="dxa"/>
             </w:tcMar>
           </w:tcPr>
           <w:p>
@@ -4069,13 +4139,14 @@
           <w:tcPr>
             <w:tcW w:w="5135" w:type="dxa"/>
             <w:tcBorders>
-              <w:left w:val="single" w:sz="2" w:space="0" w:color="000001"/>
-              <w:bottom w:val="single" w:sz="2" w:space="0" w:color="000001"/>
-              <w:insideH w:val="single" w:sz="2" w:space="0" w:color="000001"/>
-            </w:tcBorders>
-            <w:shd w:color="auto" w:fill="auto" w:val="clear"/>
-            <w:tcMar>
-              <w:left w:w="30" w:type="dxa"/>
+              <w:top w:val="single" w:sz="2" w:space="0" w:color="000001"/>
+              <w:left w:val="single" w:sz="2" w:space="0" w:color="000001"/>
+              <w:bottom w:val="single" w:sz="2" w:space="0" w:color="000001"/>
+              <w:insideH w:val="single" w:sz="2" w:space="0" w:color="000001"/>
+            </w:tcBorders>
+            <w:shd w:color="auto" w:fill="auto" w:val="clear"/>
+            <w:tcMar>
+              <w:left w:w="21" w:type="dxa"/>
             </w:tcMar>
           </w:tcPr>
           <w:p>
@@ -4227,6 +4298,7 @@
           <w:tcPr>
             <w:tcW w:w="1305" w:type="dxa"/>
             <w:tcBorders>
+              <w:top w:val="single" w:sz="2" w:space="0" w:color="000001"/>
               <w:left w:val="single" w:sz="2" w:space="0" w:color="000001"/>
               <w:bottom w:val="single" w:sz="2" w:space="0" w:color="000001"/>
               <w:right w:val="single" w:sz="2" w:space="0" w:color="000001"/>
@@ -4235,7 +4307,7 @@
             </w:tcBorders>
             <w:shd w:color="auto" w:fill="auto" w:val="clear"/>
             <w:tcMar>
-              <w:left w:w="30" w:type="dxa"/>
+              <w:left w:w="21" w:type="dxa"/>
             </w:tcMar>
           </w:tcPr>
           <w:p>
@@ -4255,13 +4327,14 @@
           <w:tcPr>
             <w:tcW w:w="3205" w:type="dxa"/>
             <w:tcBorders>
-              <w:left w:val="single" w:sz="2" w:space="0" w:color="000001"/>
-              <w:bottom w:val="single" w:sz="2" w:space="0" w:color="000001"/>
-              <w:insideH w:val="single" w:sz="2" w:space="0" w:color="000001"/>
-            </w:tcBorders>
-            <w:shd w:color="auto" w:fill="auto" w:val="clear"/>
-            <w:tcMar>
-              <w:left w:w="30" w:type="dxa"/>
+              <w:top w:val="single" w:sz="2" w:space="0" w:color="000001"/>
+              <w:left w:val="single" w:sz="2" w:space="0" w:color="000001"/>
+              <w:bottom w:val="single" w:sz="2" w:space="0" w:color="000001"/>
+              <w:insideH w:val="single" w:sz="2" w:space="0" w:color="000001"/>
+            </w:tcBorders>
+            <w:shd w:color="auto" w:fill="auto" w:val="clear"/>
+            <w:tcMar>
+              <w:left w:w="21" w:type="dxa"/>
             </w:tcMar>
           </w:tcPr>
           <w:p>
@@ -4279,13 +4352,14 @@
           <w:tcPr>
             <w:tcW w:w="5135" w:type="dxa"/>
             <w:tcBorders>
-              <w:left w:val="single" w:sz="2" w:space="0" w:color="000001"/>
-              <w:bottom w:val="single" w:sz="2" w:space="0" w:color="000001"/>
-              <w:insideH w:val="single" w:sz="2" w:space="0" w:color="000001"/>
-            </w:tcBorders>
-            <w:shd w:color="auto" w:fill="auto" w:val="clear"/>
-            <w:tcMar>
-              <w:left w:w="30" w:type="dxa"/>
+              <w:top w:val="single" w:sz="2" w:space="0" w:color="000001"/>
+              <w:left w:val="single" w:sz="2" w:space="0" w:color="000001"/>
+              <w:bottom w:val="single" w:sz="2" w:space="0" w:color="000001"/>
+              <w:insideH w:val="single" w:sz="2" w:space="0" w:color="000001"/>
+            </w:tcBorders>
+            <w:shd w:color="auto" w:fill="auto" w:val="clear"/>
+            <w:tcMar>
+              <w:left w:w="21" w:type="dxa"/>
             </w:tcMar>
           </w:tcPr>
           <w:p>
@@ -4303,6 +4377,7 @@
           <w:tcPr>
             <w:tcW w:w="1305" w:type="dxa"/>
             <w:tcBorders>
+              <w:top w:val="single" w:sz="2" w:space="0" w:color="000001"/>
               <w:left w:val="single" w:sz="2" w:space="0" w:color="000001"/>
               <w:bottom w:val="single" w:sz="2" w:space="0" w:color="000001"/>
               <w:right w:val="single" w:sz="2" w:space="0" w:color="000001"/>
@@ -4311,7 +4386,7 @@
             </w:tcBorders>
             <w:shd w:color="auto" w:fill="auto" w:val="clear"/>
             <w:tcMar>
-              <w:left w:w="30" w:type="dxa"/>
+              <w:left w:w="21" w:type="dxa"/>
             </w:tcMar>
           </w:tcPr>
           <w:p>
@@ -4331,13 +4406,14 @@
           <w:tcPr>
             <w:tcW w:w="3205" w:type="dxa"/>
             <w:tcBorders>
-              <w:left w:val="single" w:sz="2" w:space="0" w:color="000001"/>
-              <w:bottom w:val="single" w:sz="2" w:space="0" w:color="000001"/>
-              <w:insideH w:val="single" w:sz="2" w:space="0" w:color="000001"/>
-            </w:tcBorders>
-            <w:shd w:color="auto" w:fill="auto" w:val="clear"/>
-            <w:tcMar>
-              <w:left w:w="30" w:type="dxa"/>
+              <w:top w:val="single" w:sz="2" w:space="0" w:color="000001"/>
+              <w:left w:val="single" w:sz="2" w:space="0" w:color="000001"/>
+              <w:bottom w:val="single" w:sz="2" w:space="0" w:color="000001"/>
+              <w:insideH w:val="single" w:sz="2" w:space="0" w:color="000001"/>
+            </w:tcBorders>
+            <w:shd w:color="auto" w:fill="auto" w:val="clear"/>
+            <w:tcMar>
+              <w:left w:w="21" w:type="dxa"/>
             </w:tcMar>
           </w:tcPr>
           <w:p>
@@ -4355,13 +4431,14 @@
           <w:tcPr>
             <w:tcW w:w="5135" w:type="dxa"/>
             <w:tcBorders>
-              <w:left w:val="single" w:sz="2" w:space="0" w:color="000001"/>
-              <w:bottom w:val="single" w:sz="2" w:space="0" w:color="000001"/>
-              <w:insideH w:val="single" w:sz="2" w:space="0" w:color="000001"/>
-            </w:tcBorders>
-            <w:shd w:color="auto" w:fill="auto" w:val="clear"/>
-            <w:tcMar>
-              <w:left w:w="30" w:type="dxa"/>
+              <w:top w:val="single" w:sz="2" w:space="0" w:color="000001"/>
+              <w:left w:val="single" w:sz="2" w:space="0" w:color="000001"/>
+              <w:bottom w:val="single" w:sz="2" w:space="0" w:color="000001"/>
+              <w:insideH w:val="single" w:sz="2" w:space="0" w:color="000001"/>
+            </w:tcBorders>
+            <w:shd w:color="auto" w:fill="auto" w:val="clear"/>
+            <w:tcMar>
+              <w:left w:w="21" w:type="dxa"/>
             </w:tcMar>
           </w:tcPr>
           <w:p>
@@ -4379,6 +4456,7 @@
           <w:tcPr>
             <w:tcW w:w="1305" w:type="dxa"/>
             <w:tcBorders>
+              <w:top w:val="single" w:sz="2" w:space="0" w:color="000001"/>
               <w:left w:val="single" w:sz="2" w:space="0" w:color="000001"/>
               <w:bottom w:val="single" w:sz="2" w:space="0" w:color="000001"/>
               <w:right w:val="single" w:sz="2" w:space="0" w:color="000001"/>
@@ -4387,7 +4465,7 @@
             </w:tcBorders>
             <w:shd w:color="auto" w:fill="auto" w:val="clear"/>
             <w:tcMar>
-              <w:left w:w="30" w:type="dxa"/>
+              <w:left w:w="21" w:type="dxa"/>
             </w:tcMar>
           </w:tcPr>
           <w:p>
@@ -4407,13 +4485,14 @@
           <w:tcPr>
             <w:tcW w:w="3205" w:type="dxa"/>
             <w:tcBorders>
-              <w:left w:val="single" w:sz="2" w:space="0" w:color="000001"/>
-              <w:bottom w:val="single" w:sz="2" w:space="0" w:color="000001"/>
-              <w:insideH w:val="single" w:sz="2" w:space="0" w:color="000001"/>
-            </w:tcBorders>
-            <w:shd w:color="auto" w:fill="auto" w:val="clear"/>
-            <w:tcMar>
-              <w:left w:w="30" w:type="dxa"/>
+              <w:top w:val="single" w:sz="2" w:space="0" w:color="000001"/>
+              <w:left w:val="single" w:sz="2" w:space="0" w:color="000001"/>
+              <w:bottom w:val="single" w:sz="2" w:space="0" w:color="000001"/>
+              <w:insideH w:val="single" w:sz="2" w:space="0" w:color="000001"/>
+            </w:tcBorders>
+            <w:shd w:color="auto" w:fill="auto" w:val="clear"/>
+            <w:tcMar>
+              <w:left w:w="21" w:type="dxa"/>
             </w:tcMar>
           </w:tcPr>
           <w:p>
@@ -4431,13 +4510,14 @@
           <w:tcPr>
             <w:tcW w:w="5135" w:type="dxa"/>
             <w:tcBorders>
-              <w:left w:val="single" w:sz="2" w:space="0" w:color="000001"/>
-              <w:bottom w:val="single" w:sz="2" w:space="0" w:color="000001"/>
-              <w:insideH w:val="single" w:sz="2" w:space="0" w:color="000001"/>
-            </w:tcBorders>
-            <w:shd w:color="auto" w:fill="auto" w:val="clear"/>
-            <w:tcMar>
-              <w:left w:w="30" w:type="dxa"/>
+              <w:top w:val="single" w:sz="2" w:space="0" w:color="000001"/>
+              <w:left w:val="single" w:sz="2" w:space="0" w:color="000001"/>
+              <w:bottom w:val="single" w:sz="2" w:space="0" w:color="000001"/>
+              <w:insideH w:val="single" w:sz="2" w:space="0" w:color="000001"/>
+            </w:tcBorders>
+            <w:shd w:color="auto" w:fill="auto" w:val="clear"/>
+            <w:tcMar>
+              <w:left w:w="21" w:type="dxa"/>
             </w:tcMar>
           </w:tcPr>
           <w:p>
@@ -4455,6 +4535,7 @@
           <w:tcPr>
             <w:tcW w:w="1305" w:type="dxa"/>
             <w:tcBorders>
+              <w:top w:val="single" w:sz="2" w:space="0" w:color="000001"/>
               <w:left w:val="single" w:sz="2" w:space="0" w:color="000001"/>
               <w:bottom w:val="single" w:sz="2" w:space="0" w:color="000001"/>
               <w:right w:val="single" w:sz="2" w:space="0" w:color="000001"/>
@@ -4463,7 +4544,7 @@
             </w:tcBorders>
             <w:shd w:color="auto" w:fill="auto" w:val="clear"/>
             <w:tcMar>
-              <w:left w:w="30" w:type="dxa"/>
+              <w:left w:w="21" w:type="dxa"/>
             </w:tcMar>
           </w:tcPr>
           <w:p>
@@ -4490,7 +4571,7 @@
             </w:tcBorders>
             <w:shd w:color="auto" w:fill="auto" w:val="clear"/>
             <w:tcMar>
-              <w:left w:w="30" w:type="dxa"/>
+              <w:left w:w="21" w:type="dxa"/>
             </w:tcMar>
           </w:tcPr>
           <w:p>
@@ -4515,7 +4596,7 @@
             </w:tcBorders>
             <w:shd w:color="auto" w:fill="auto" w:val="clear"/>
             <w:tcMar>
-              <w:left w:w="30" w:type="dxa"/>
+              <w:left w:w="21" w:type="dxa"/>
             </w:tcMar>
           </w:tcPr>
           <w:p>
@@ -4542,7 +4623,7 @@
             </w:tcBorders>
             <w:shd w:color="auto" w:fill="auto" w:val="clear"/>
             <w:tcMar>
-              <w:left w:w="30" w:type="dxa"/>
+              <w:left w:w="21" w:type="dxa"/>
             </w:tcMar>
           </w:tcPr>
           <w:p>
@@ -4562,13 +4643,14 @@
           <w:tcPr>
             <w:tcW w:w="3205" w:type="dxa"/>
             <w:tcBorders>
-              <w:left w:val="single" w:sz="2" w:space="0" w:color="000001"/>
-              <w:bottom w:val="single" w:sz="2" w:space="0" w:color="000001"/>
-              <w:insideH w:val="single" w:sz="2" w:space="0" w:color="000001"/>
-            </w:tcBorders>
-            <w:shd w:color="auto" w:fill="auto" w:val="clear"/>
-            <w:tcMar>
-              <w:left w:w="30" w:type="dxa"/>
+              <w:top w:val="single" w:sz="2" w:space="0" w:color="000001"/>
+              <w:left w:val="single" w:sz="2" w:space="0" w:color="000001"/>
+              <w:bottom w:val="single" w:sz="2" w:space="0" w:color="000001"/>
+              <w:insideH w:val="single" w:sz="2" w:space="0" w:color="000001"/>
+            </w:tcBorders>
+            <w:shd w:color="auto" w:fill="auto" w:val="clear"/>
+            <w:tcMar>
+              <w:left w:w="21" w:type="dxa"/>
             </w:tcMar>
           </w:tcPr>
           <w:p>
@@ -4578,11 +4660,7 @@
             </w:pPr>
             <w:r>
               <w:rPr/>
-              <w:t>payload.</w:t>
-            </w:r>
-            <w:r>
-              <w:rPr/>
-              <w:t>customers</w:t>
+              <w:t>payload.customers</w:t>
             </w:r>
           </w:p>
         </w:tc>
@@ -4590,13 +4668,14 @@
           <w:tcPr>
             <w:tcW w:w="5135" w:type="dxa"/>
             <w:tcBorders>
-              <w:left w:val="single" w:sz="2" w:space="0" w:color="000001"/>
-              <w:bottom w:val="single" w:sz="2" w:space="0" w:color="000001"/>
-              <w:insideH w:val="single" w:sz="2" w:space="0" w:color="000001"/>
-            </w:tcBorders>
-            <w:shd w:color="auto" w:fill="auto" w:val="clear"/>
-            <w:tcMar>
-              <w:left w:w="30" w:type="dxa"/>
+              <w:top w:val="single" w:sz="2" w:space="0" w:color="000001"/>
+              <w:left w:val="single" w:sz="2" w:space="0" w:color="000001"/>
+              <w:bottom w:val="single" w:sz="2" w:space="0" w:color="000001"/>
+              <w:insideH w:val="single" w:sz="2" w:space="0" w:color="000001"/>
+            </w:tcBorders>
+            <w:shd w:color="auto" w:fill="auto" w:val="clear"/>
+            <w:tcMar>
+              <w:left w:w="21" w:type="dxa"/>
             </w:tcMar>
           </w:tcPr>
           <w:p>
@@ -4614,6 +4693,7 @@
           <w:tcPr>
             <w:tcW w:w="1305" w:type="dxa"/>
             <w:tcBorders>
+              <w:top w:val="single" w:sz="2" w:space="0" w:color="000001"/>
               <w:left w:val="single" w:sz="2" w:space="0" w:color="000001"/>
               <w:bottom w:val="single" w:sz="2" w:space="0" w:color="000001"/>
               <w:right w:val="single" w:sz="2" w:space="0" w:color="000001"/>
@@ -4622,7 +4702,7 @@
             </w:tcBorders>
             <w:shd w:color="auto" w:fill="auto" w:val="clear"/>
             <w:tcMar>
-              <w:left w:w="30" w:type="dxa"/>
+              <w:left w:w="21" w:type="dxa"/>
             </w:tcMar>
           </w:tcPr>
           <w:p>
@@ -4656,37 +4736,26 @@
         </w:rPr>
       </w:pPr>
       <w:r>
-        <w:rPr/>
-      </w:r>
-      <w:r>
-        <w:br w:type="page"/>
-      </w:r>
-    </w:p>
-    <w:p>
-      <w:pPr>
-        <w:pStyle w:val="Normal"/>
-        <w:rPr/>
-      </w:pPr>
-      <w:r>
         <w:rPr>
           <w:i/>
           <w:iCs/>
         </w:rPr>
-        <w:t xml:space="preserve">Example </w:t>
-      </w:r>
+      </w:r>
+      <w:r>
+        <w:br w:type="page"/>
+      </w:r>
+    </w:p>
+    <w:p>
+      <w:pPr>
+        <w:pStyle w:val="Normal"/>
+        <w:rPr/>
+      </w:pPr>
       <w:r>
         <w:rPr>
           <w:i/>
           <w:iCs/>
         </w:rPr>
-        <w:t>request</w:t>
-      </w:r>
-      <w:r>
-        <w:rPr>
-          <w:i/>
-          <w:iCs/>
-        </w:rPr>
-        <w:t>:</w:t>
+        <w:t>Example request:</w:t>
       </w:r>
     </w:p>
     <w:p>
@@ -4718,108 +4787,77 @@
       <w:r>
         <w:rPr/>
         <w:tab/>
-        <w:t xml:space="preserve">“client”: </w:t>
-      </w:r>
-      <w:r>
-        <w:rPr/>
-        <w:t>{</w:t>
-      </w:r>
-    </w:p>
-    <w:p>
-      <w:pPr>
-        <w:pStyle w:val="Normal"/>
-        <w:rPr/>
-      </w:pPr>
-      <w:r>
-        <w:rPr/>
-        <w:tab/>
-        <w:tab/>
-        <w:t>“</w:t>
-      </w:r>
-      <w:r>
-        <w:rPr/>
-        <w:t>api”: “1.1.10”,</w:t>
-      </w:r>
-    </w:p>
-    <w:p>
-      <w:pPr>
-        <w:pStyle w:val="Normal"/>
-        <w:rPr/>
-      </w:pPr>
-      <w:r>
-        <w:rPr/>
-        <w:tab/>
-        <w:tab/>
-        <w:t>“</w:t>
-      </w:r>
-      <w:r>
-        <w:rPr/>
-        <w:t>id”: “9818d49a-005d-4a83-93b3-9de04a6a5225”,</w:t>
-      </w:r>
-    </w:p>
-    <w:p>
-      <w:pPr>
-        <w:pStyle w:val="Normal"/>
-        <w:rPr/>
-      </w:pPr>
-      <w:r>
-        <w:rPr/>
-        <w:tab/>
-        <w:tab/>
-        <w:t>“</w:t>
-      </w:r>
-      <w:r>
-        <w:rPr/>
-        <w:t>time”: 1475226019,</w:t>
-      </w:r>
-    </w:p>
-    <w:p>
-      <w:pPr>
-        <w:pStyle w:val="Normal"/>
-        <w:rPr/>
-      </w:pPr>
-      <w:r>
-        <w:rPr/>
-        <w:tab/>
-        <w:tab/>
-        <w:t>“</w:t>
-      </w:r>
-      <w:r>
-        <w:rPr/>
-        <w:t>hash”: “a43074f5bfa356d3be7dda51ef2e4016292743bd”</w:t>
-      </w:r>
-    </w:p>
-    <w:p>
-      <w:pPr>
-        <w:pStyle w:val="Normal"/>
-        <w:rPr/>
-      </w:pPr>
-      <w:r>
-        <w:rPr/>
-        <w:tab/>
-      </w:r>
-      <w:r>
-        <w:rPr/>
-        <w:t>}</w:t>
-      </w:r>
-      <w:r>
-        <w:rPr/>
-        <w:t>,</w:t>
-      </w:r>
-    </w:p>
-    <w:p>
-      <w:pPr>
-        <w:pStyle w:val="Normal"/>
-        <w:rPr/>
-      </w:pPr>
-      <w:r>
-        <w:rPr/>
-        <w:tab/>
-        <w:t>“</w:t>
-      </w:r>
-      <w:r>
-        <w:rPr/>
-        <w:t>payload” : {</w:t>
+        <w:t>“client”: {</w:t>
+      </w:r>
+    </w:p>
+    <w:p>
+      <w:pPr>
+        <w:pStyle w:val="Normal"/>
+        <w:rPr/>
+      </w:pPr>
+      <w:r>
+        <w:rPr/>
+        <w:tab/>
+        <w:tab/>
+        <w:t>“api”: “1.1.10”,</w:t>
+      </w:r>
+    </w:p>
+    <w:p>
+      <w:pPr>
+        <w:pStyle w:val="Normal"/>
+        <w:rPr/>
+      </w:pPr>
+      <w:r>
+        <w:rPr/>
+        <w:tab/>
+        <w:tab/>
+        <w:t>“id”: “9818d49a-005d-4a83-93b3-9de04a6a5225”,</w:t>
+      </w:r>
+    </w:p>
+    <w:p>
+      <w:pPr>
+        <w:pStyle w:val="Normal"/>
+        <w:rPr/>
+      </w:pPr>
+      <w:r>
+        <w:rPr/>
+        <w:tab/>
+        <w:tab/>
+        <w:t>“time”: 1475226019,</w:t>
+      </w:r>
+    </w:p>
+    <w:p>
+      <w:pPr>
+        <w:pStyle w:val="Normal"/>
+        <w:rPr/>
+      </w:pPr>
+      <w:r>
+        <w:rPr/>
+        <w:tab/>
+        <w:tab/>
+        <w:t>“hash”: “a43074f5bfa356d3be7dda51ef2e4016292743bd”</w:t>
+      </w:r>
+    </w:p>
+    <w:p>
+      <w:pPr>
+        <w:pStyle w:val="Normal"/>
+        <w:rPr/>
+      </w:pPr>
+      <w:r>
+        <w:rPr/>
+        <w:tab/>
+        <w:t>},</w:t>
+      </w:r>
+    </w:p>
+    <w:p>
+      <w:pPr>
+        <w:pStyle w:val="Normal"/>
+        <w:rPr/>
+      </w:pPr>
+      <w:r>
+        <w:rPr/>
+        <w:tab/>
+        <w:t>“payload” : {</w:t>
       </w:r>
     </w:p>
     <w:p>
@@ -4842,9 +4880,6 @@
       <w:r>
         <w:rPr/>
         <w:tab/>
-      </w:r>
-      <w:r>
-        <w:rPr/>
         <w:t>}</w:t>
       </w:r>
     </w:p>
@@ -4914,7 +4949,7 @@
       <w:tblPr>
         <w:tblW w:w="9645" w:type="dxa"/>
         <w:jc w:val="left"/>
-        <w:tblInd w:w="36" w:type="dxa"/>
+        <w:tblInd w:w="30" w:type="dxa"/>
         <w:tblBorders>
           <w:top w:val="single" w:sz="2" w:space="0" w:color="000001"/>
           <w:left w:val="single" w:sz="2" w:space="0" w:color="000001"/>
@@ -4923,7 +4958,7 @@
         </w:tblBorders>
         <w:tblCellMar>
           <w:top w:w="55" w:type="dxa"/>
-          <w:left w:w="30" w:type="dxa"/>
+          <w:left w:w="21" w:type="dxa"/>
           <w:bottom w:w="55" w:type="dxa"/>
           <w:right w:w="55" w:type="dxa"/>
         </w:tblCellMar>
@@ -4947,7 +4982,7 @@
             </w:tcBorders>
             <w:shd w:color="auto" w:fill="auto" w:val="clear"/>
             <w:tcMar>
-              <w:left w:w="30" w:type="dxa"/>
+              <w:left w:w="21" w:type="dxa"/>
             </w:tcMar>
           </w:tcPr>
           <w:p>
@@ -4972,7 +5007,7 @@
             </w:tcBorders>
             <w:shd w:color="auto" w:fill="auto" w:val="clear"/>
             <w:tcMar>
-              <w:left w:w="30" w:type="dxa"/>
+              <w:left w:w="21" w:type="dxa"/>
             </w:tcMar>
           </w:tcPr>
           <w:p>
@@ -4999,7 +5034,7 @@
             </w:tcBorders>
             <w:shd w:color="auto" w:fill="auto" w:val="clear"/>
             <w:tcMar>
-              <w:left w:w="30" w:type="dxa"/>
+              <w:left w:w="21" w:type="dxa"/>
             </w:tcMar>
           </w:tcPr>
           <w:p>
@@ -5029,7 +5064,7 @@
             </w:tcBorders>
             <w:shd w:color="auto" w:fill="auto" w:val="clear"/>
             <w:tcMar>
-              <w:left w:w="30" w:type="dxa"/>
+              <w:left w:w="21" w:type="dxa"/>
             </w:tcMar>
           </w:tcPr>
           <w:p>
@@ -5054,7 +5089,7 @@
             </w:tcBorders>
             <w:shd w:color="auto" w:fill="auto" w:val="clear"/>
             <w:tcMar>
-              <w:left w:w="30" w:type="dxa"/>
+              <w:left w:w="21" w:type="dxa"/>
             </w:tcMar>
           </w:tcPr>
           <w:p>
@@ -5081,7 +5116,7 @@
             </w:tcBorders>
             <w:shd w:color="auto" w:fill="auto" w:val="clear"/>
             <w:tcMar>
-              <w:left w:w="30" w:type="dxa"/>
+              <w:left w:w="21" w:type="dxa"/>
             </w:tcMar>
           </w:tcPr>
           <w:p>
@@ -5108,7 +5143,7 @@
             </w:tcBorders>
             <w:shd w:color="auto" w:fill="auto" w:val="clear"/>
             <w:tcMar>
-              <w:left w:w="30" w:type="dxa"/>
+              <w:left w:w="21" w:type="dxa"/>
             </w:tcMar>
           </w:tcPr>
           <w:p>
@@ -5133,7 +5168,7 @@
             </w:tcBorders>
             <w:shd w:color="auto" w:fill="auto" w:val="clear"/>
             <w:tcMar>
-              <w:left w:w="30" w:type="dxa"/>
+              <w:left w:w="21" w:type="dxa"/>
             </w:tcMar>
           </w:tcPr>
           <w:p>
@@ -5646,7 +5681,7 @@
             </w:tcBorders>
             <w:shd w:color="auto" w:fill="auto" w:val="clear"/>
             <w:tcMar>
-              <w:left w:w="30" w:type="dxa"/>
+              <w:left w:w="21" w:type="dxa"/>
             </w:tcMar>
           </w:tcPr>
           <w:p>
@@ -5676,7 +5711,7 @@
             </w:tcBorders>
             <w:shd w:color="auto" w:fill="auto" w:val="clear"/>
             <w:tcMar>
-              <w:left w:w="30" w:type="dxa"/>
+              <w:left w:w="21" w:type="dxa"/>
             </w:tcMar>
           </w:tcPr>
           <w:p>
@@ -5701,7 +5736,7 @@
             </w:tcBorders>
             <w:shd w:color="auto" w:fill="auto" w:val="clear"/>
             <w:tcMar>
-              <w:left w:w="30" w:type="dxa"/>
+              <w:left w:w="21" w:type="dxa"/>
             </w:tcMar>
           </w:tcPr>
           <w:p>
@@ -5728,7 +5763,7 @@
             </w:tcBorders>
             <w:shd w:color="auto" w:fill="auto" w:val="clear"/>
             <w:tcMar>
-              <w:left w:w="30" w:type="dxa"/>
+              <w:left w:w="21" w:type="dxa"/>
             </w:tcMar>
           </w:tcPr>
           <w:p>
@@ -5755,7 +5790,7 @@
             </w:tcBorders>
             <w:shd w:color="auto" w:fill="auto" w:val="clear"/>
             <w:tcMar>
-              <w:left w:w="30" w:type="dxa"/>
+              <w:left w:w="21" w:type="dxa"/>
             </w:tcMar>
           </w:tcPr>
           <w:p>
@@ -5780,7 +5815,7 @@
             </w:tcBorders>
             <w:shd w:color="auto" w:fill="auto" w:val="clear"/>
             <w:tcMar>
-              <w:left w:w="30" w:type="dxa"/>
+              <w:left w:w="21" w:type="dxa"/>
             </w:tcMar>
           </w:tcPr>
           <w:p>
@@ -5807,7 +5842,7 @@
             </w:tcBorders>
             <w:shd w:color="auto" w:fill="auto" w:val="clear"/>
             <w:tcMar>
-              <w:left w:w="30" w:type="dxa"/>
+              <w:left w:w="21" w:type="dxa"/>
             </w:tcMar>
           </w:tcPr>
           <w:p>
@@ -5834,7 +5869,7 @@
             </w:tcBorders>
             <w:shd w:color="auto" w:fill="auto" w:val="clear"/>
             <w:tcMar>
-              <w:left w:w="30" w:type="dxa"/>
+              <w:left w:w="21" w:type="dxa"/>
             </w:tcMar>
           </w:tcPr>
           <w:p>
@@ -5844,11 +5879,7 @@
             </w:pPr>
             <w:r>
               <w:rPr/>
-              <w:t>server.</w:t>
-            </w:r>
-            <w:r>
-              <w:rPr/>
-              <w:t>api</w:t>
+              <w:t>server.api</w:t>
             </w:r>
           </w:p>
         </w:tc>
@@ -5863,29 +5894,17 @@
             </w:tcBorders>
             <w:shd w:color="auto" w:fill="auto" w:val="clear"/>
             <w:tcMar>
-              <w:left w:w="30" w:type="dxa"/>
-            </w:tcMar>
-          </w:tcPr>
-          <w:p>
-            <w:pPr>
-              <w:pStyle w:val="Tabellinnehll"/>
-              <w:rPr/>
-            </w:pPr>
-            <w:r>
-              <w:rPr/>
-              <w:t>The h</w:t>
-            </w:r>
-            <w:r>
-              <w:rPr/>
-              <w:t xml:space="preserve">ighest version supported </w:t>
-            </w:r>
-            <w:r>
-              <w:rPr/>
-              <w:t>by BAS</w:t>
-            </w:r>
-            <w:r>
-              <w:rPr/>
-              <w:t>.</w:t>
+              <w:left w:w="21" w:type="dxa"/>
+            </w:tcMar>
+          </w:tcPr>
+          <w:p>
+            <w:pPr>
+              <w:pStyle w:val="Tabellinnehll"/>
+              <w:rPr/>
+            </w:pPr>
+            <w:r>
+              <w:rPr/>
+              <w:t>The highest version supported by BAS.</w:t>
             </w:r>
           </w:p>
           <w:p>
@@ -5912,7 +5931,7 @@
             </w:tcBorders>
             <w:shd w:color="auto" w:fill="auto" w:val="clear"/>
             <w:tcMar>
-              <w:left w:w="30" w:type="dxa"/>
+              <w:left w:w="21" w:type="dxa"/>
             </w:tcMar>
           </w:tcPr>
           <w:p>
@@ -5932,13 +5951,14 @@
           <w:tcPr>
             <w:tcW w:w="3205" w:type="dxa"/>
             <w:tcBorders>
-              <w:left w:val="single" w:sz="2" w:space="0" w:color="000001"/>
-              <w:bottom w:val="single" w:sz="2" w:space="0" w:color="000001"/>
-              <w:insideH w:val="single" w:sz="2" w:space="0" w:color="000001"/>
-            </w:tcBorders>
-            <w:shd w:color="auto" w:fill="auto" w:val="clear"/>
-            <w:tcMar>
-              <w:left w:w="30" w:type="dxa"/>
+              <w:top w:val="single" w:sz="2" w:space="0" w:color="000001"/>
+              <w:left w:val="single" w:sz="2" w:space="0" w:color="000001"/>
+              <w:bottom w:val="single" w:sz="2" w:space="0" w:color="000001"/>
+              <w:insideH w:val="single" w:sz="2" w:space="0" w:color="000001"/>
+            </w:tcBorders>
+            <w:shd w:color="auto" w:fill="auto" w:val="clear"/>
+            <w:tcMar>
+              <w:left w:w="21" w:type="dxa"/>
             </w:tcMar>
           </w:tcPr>
           <w:p>
@@ -5956,13 +5976,14 @@
           <w:tcPr>
             <w:tcW w:w="5135" w:type="dxa"/>
             <w:tcBorders>
-              <w:left w:val="single" w:sz="2" w:space="0" w:color="000001"/>
-              <w:bottom w:val="single" w:sz="2" w:space="0" w:color="000001"/>
-              <w:insideH w:val="single" w:sz="2" w:space="0" w:color="000001"/>
-            </w:tcBorders>
-            <w:shd w:color="auto" w:fill="auto" w:val="clear"/>
-            <w:tcMar>
-              <w:left w:w="30" w:type="dxa"/>
+              <w:top w:val="single" w:sz="2" w:space="0" w:color="000001"/>
+              <w:left w:val="single" w:sz="2" w:space="0" w:color="000001"/>
+              <w:bottom w:val="single" w:sz="2" w:space="0" w:color="000001"/>
+              <w:insideH w:val="single" w:sz="2" w:space="0" w:color="000001"/>
+            </w:tcBorders>
+            <w:shd w:color="auto" w:fill="auto" w:val="clear"/>
+            <w:tcMar>
+              <w:left w:w="21" w:type="dxa"/>
             </w:tcMar>
           </w:tcPr>
           <w:p>
@@ -5980,6 +6001,7 @@
           <w:tcPr>
             <w:tcW w:w="1305" w:type="dxa"/>
             <w:tcBorders>
+              <w:top w:val="single" w:sz="2" w:space="0" w:color="000001"/>
               <w:left w:val="single" w:sz="2" w:space="0" w:color="000001"/>
               <w:bottom w:val="single" w:sz="2" w:space="0" w:color="000001"/>
               <w:right w:val="single" w:sz="2" w:space="0" w:color="000001"/>
@@ -5988,7 +6010,7 @@
             </w:tcBorders>
             <w:shd w:color="auto" w:fill="auto" w:val="clear"/>
             <w:tcMar>
-              <w:left w:w="30" w:type="dxa"/>
+              <w:left w:w="21" w:type="dxa"/>
             </w:tcMar>
           </w:tcPr>
           <w:p>
@@ -6015,7 +6037,7 @@
             </w:tcBorders>
             <w:shd w:color="auto" w:fill="auto" w:val="clear"/>
             <w:tcMar>
-              <w:left w:w="30" w:type="dxa"/>
+              <w:left w:w="21" w:type="dxa"/>
             </w:tcMar>
           </w:tcPr>
           <w:p>
@@ -6040,7 +6062,7 @@
             </w:tcBorders>
             <w:shd w:color="auto" w:fill="auto" w:val="clear"/>
             <w:tcMar>
-              <w:left w:w="30" w:type="dxa"/>
+              <w:left w:w="21" w:type="dxa"/>
             </w:tcMar>
           </w:tcPr>
           <w:p>
@@ -6067,7 +6089,7 @@
             </w:tcBorders>
             <w:shd w:color="auto" w:fill="auto" w:val="clear"/>
             <w:tcMar>
-              <w:left w:w="30" w:type="dxa"/>
+              <w:left w:w="21" w:type="dxa"/>
             </w:tcMar>
           </w:tcPr>
           <w:p>
@@ -6087,13 +6109,14 @@
           <w:tcPr>
             <w:tcW w:w="3205" w:type="dxa"/>
             <w:tcBorders>
-              <w:left w:val="single" w:sz="2" w:space="0" w:color="000001"/>
-              <w:bottom w:val="single" w:sz="2" w:space="0" w:color="000001"/>
-              <w:insideH w:val="single" w:sz="2" w:space="0" w:color="000001"/>
-            </w:tcBorders>
-            <w:shd w:color="auto" w:fill="auto" w:val="clear"/>
-            <w:tcMar>
-              <w:left w:w="30" w:type="dxa"/>
+              <w:top w:val="single" w:sz="2" w:space="0" w:color="000001"/>
+              <w:left w:val="single" w:sz="2" w:space="0" w:color="000001"/>
+              <w:bottom w:val="single" w:sz="2" w:space="0" w:color="000001"/>
+              <w:insideH w:val="single" w:sz="2" w:space="0" w:color="000001"/>
+            </w:tcBorders>
+            <w:shd w:color="auto" w:fill="auto" w:val="clear"/>
+            <w:tcMar>
+              <w:left w:w="21" w:type="dxa"/>
             </w:tcMar>
           </w:tcPr>
           <w:p>
@@ -6103,11 +6126,7 @@
             </w:pPr>
             <w:r>
               <w:rPr/>
-              <w:t>payload.</w:t>
-            </w:r>
-            <w:r>
-              <w:rPr/>
-              <w:t>customers</w:t>
+              <w:t>payload.customers</w:t>
             </w:r>
           </w:p>
         </w:tc>
@@ -6115,13 +6134,14 @@
           <w:tcPr>
             <w:tcW w:w="5135" w:type="dxa"/>
             <w:tcBorders>
-              <w:left w:val="single" w:sz="2" w:space="0" w:color="000001"/>
-              <w:bottom w:val="single" w:sz="2" w:space="0" w:color="000001"/>
-              <w:insideH w:val="single" w:sz="2" w:space="0" w:color="000001"/>
-            </w:tcBorders>
-            <w:shd w:color="auto" w:fill="auto" w:val="clear"/>
-            <w:tcMar>
-              <w:left w:w="30" w:type="dxa"/>
+              <w:top w:val="single" w:sz="2" w:space="0" w:color="000001"/>
+              <w:left w:val="single" w:sz="2" w:space="0" w:color="000001"/>
+              <w:bottom w:val="single" w:sz="2" w:space="0" w:color="000001"/>
+              <w:insideH w:val="single" w:sz="2" w:space="0" w:color="000001"/>
+            </w:tcBorders>
+            <w:shd w:color="auto" w:fill="auto" w:val="clear"/>
+            <w:tcMar>
+              <w:left w:w="21" w:type="dxa"/>
             </w:tcMar>
           </w:tcPr>
           <w:p>
@@ -6139,6 +6159,7 @@
           <w:tcPr>
             <w:tcW w:w="1305" w:type="dxa"/>
             <w:tcBorders>
+              <w:top w:val="single" w:sz="2" w:space="0" w:color="000001"/>
               <w:left w:val="single" w:sz="2" w:space="0" w:color="000001"/>
               <w:bottom w:val="single" w:sz="2" w:space="0" w:color="000001"/>
               <w:right w:val="single" w:sz="2" w:space="0" w:color="000001"/>
@@ -6147,7 +6168,7 @@
             </w:tcBorders>
             <w:shd w:color="auto" w:fill="auto" w:val="clear"/>
             <w:tcMar>
-              <w:left w:w="30" w:type="dxa"/>
+              <w:left w:w="21" w:type="dxa"/>
             </w:tcMar>
           </w:tcPr>
           <w:p>
@@ -6174,7 +6195,7 @@
             </w:tcBorders>
             <w:shd w:color="auto" w:fill="auto" w:val="clear"/>
             <w:tcMar>
-              <w:left w:w="30" w:type="dxa"/>
+              <w:left w:w="21" w:type="dxa"/>
             </w:tcMar>
           </w:tcPr>
           <w:p>
@@ -6184,19 +6205,7 @@
             </w:pPr>
             <w:r>
               <w:rPr/>
-              <w:t>payload.</w:t>
-            </w:r>
-            <w:r>
-              <w:rPr/>
-              <w:t>customers</w:t>
-            </w:r>
-            <w:r>
-              <w:rPr/>
-              <w:t>[x]</w:t>
-            </w:r>
-            <w:r>
-              <w:rPr/>
-              <w:t>.id</w:t>
+              <w:t>payload.customers[x].id</w:t>
             </w:r>
           </w:p>
         </w:tc>
@@ -6211,7 +6220,7 @@
             </w:tcBorders>
             <w:shd w:color="auto" w:fill="auto" w:val="clear"/>
             <w:tcMar>
-              <w:left w:w="30" w:type="dxa"/>
+              <w:left w:w="21" w:type="dxa"/>
             </w:tcMar>
           </w:tcPr>
           <w:p>
@@ -6248,7 +6257,7 @@
             </w:tcBorders>
             <w:shd w:color="auto" w:fill="auto" w:val="clear"/>
             <w:tcMar>
-              <w:left w:w="30" w:type="dxa"/>
+              <w:left w:w="21" w:type="dxa"/>
             </w:tcMar>
           </w:tcPr>
           <w:p>
@@ -6275,7 +6284,7 @@
             </w:tcBorders>
             <w:shd w:color="auto" w:fill="auto" w:val="clear"/>
             <w:tcMar>
-              <w:left w:w="30" w:type="dxa"/>
+              <w:left w:w="21" w:type="dxa"/>
             </w:tcMar>
           </w:tcPr>
           <w:p>
@@ -6285,19 +6294,7 @@
             </w:pPr>
             <w:r>
               <w:rPr/>
-              <w:t>payload.</w:t>
-            </w:r>
-            <w:r>
-              <w:rPr/>
-              <w:t>customers</w:t>
-            </w:r>
-            <w:r>
-              <w:rPr/>
-              <w:t>[x]</w:t>
-            </w:r>
-            <w:r>
-              <w:rPr/>
-              <w:t>.name</w:t>
+              <w:t>payload.customers[x].name</w:t>
             </w:r>
           </w:p>
         </w:tc>
@@ -6312,7 +6309,7 @@
             </w:tcBorders>
             <w:shd w:color="auto" w:fill="auto" w:val="clear"/>
             <w:tcMar>
-              <w:left w:w="30" w:type="dxa"/>
+              <w:left w:w="21" w:type="dxa"/>
             </w:tcMar>
           </w:tcPr>
           <w:p>
@@ -6339,7 +6336,7 @@
             </w:tcBorders>
             <w:shd w:color="auto" w:fill="auto" w:val="clear"/>
             <w:tcMar>
-              <w:left w:w="30" w:type="dxa"/>
+              <w:left w:w="21" w:type="dxa"/>
             </w:tcMar>
           </w:tcPr>
           <w:p>
@@ -6366,7 +6363,7 @@
             </w:tcBorders>
             <w:shd w:color="auto" w:fill="auto" w:val="clear"/>
             <w:tcMar>
-              <w:left w:w="30" w:type="dxa"/>
+              <w:left w:w="21" w:type="dxa"/>
             </w:tcMar>
           </w:tcPr>
           <w:p>
@@ -6376,19 +6373,7 @@
             </w:pPr>
             <w:r>
               <w:rPr/>
-              <w:t>payload.</w:t>
-            </w:r>
-            <w:r>
-              <w:rPr/>
-              <w:t>customers</w:t>
-            </w:r>
-            <w:r>
-              <w:rPr/>
-              <w:t>[x]</w:t>
-            </w:r>
-            <w:r>
-              <w:rPr/>
-              <w:t>.resources</w:t>
+              <w:t>payload.customers[x].resources</w:t>
             </w:r>
           </w:p>
         </w:tc>
@@ -6403,7 +6388,7 @@
             </w:tcBorders>
             <w:shd w:color="auto" w:fill="auto" w:val="clear"/>
             <w:tcMar>
-              <w:left w:w="30" w:type="dxa"/>
+              <w:left w:w="21" w:type="dxa"/>
             </w:tcMar>
           </w:tcPr>
           <w:p>
@@ -6439,7 +6424,7 @@
             </w:tcBorders>
             <w:shd w:color="auto" w:fill="auto" w:val="clear"/>
             <w:tcMar>
-              <w:left w:w="30" w:type="dxa"/>
+              <w:left w:w="21" w:type="dxa"/>
             </w:tcMar>
           </w:tcPr>
           <w:p>
@@ -6466,7 +6451,7 @@
             </w:tcBorders>
             <w:shd w:color="auto" w:fill="auto" w:val="clear"/>
             <w:tcMar>
-              <w:left w:w="30" w:type="dxa"/>
+              <w:left w:w="21" w:type="dxa"/>
             </w:tcMar>
           </w:tcPr>
           <w:p>
@@ -6476,19 +6461,7 @@
             </w:pPr>
             <w:r>
               <w:rPr/>
-              <w:t>payload.</w:t>
-            </w:r>
-            <w:r>
-              <w:rPr/>
-              <w:t>customers</w:t>
-            </w:r>
-            <w:r>
-              <w:rPr/>
-              <w:t>[x]</w:t>
-            </w:r>
-            <w:r>
-              <w:rPr/>
-              <w:t>.resources.id</w:t>
+              <w:t>payload.customers[x].resources.id</w:t>
             </w:r>
           </w:p>
         </w:tc>
@@ -6503,7 +6476,7 @@
             </w:tcBorders>
             <w:shd w:color="auto" w:fill="auto" w:val="clear"/>
             <w:tcMar>
-              <w:left w:w="30" w:type="dxa"/>
+              <w:left w:w="21" w:type="dxa"/>
             </w:tcMar>
           </w:tcPr>
           <w:p>
@@ -6540,7 +6513,7 @@
             </w:tcBorders>
             <w:shd w:color="auto" w:fill="auto" w:val="clear"/>
             <w:tcMar>
-              <w:left w:w="30" w:type="dxa"/>
+              <w:left w:w="21" w:type="dxa"/>
             </w:tcMar>
           </w:tcPr>
           <w:p>
@@ -6567,7 +6540,7 @@
             </w:tcBorders>
             <w:shd w:color="auto" w:fill="auto" w:val="clear"/>
             <w:tcMar>
-              <w:left w:w="30" w:type="dxa"/>
+              <w:left w:w="21" w:type="dxa"/>
             </w:tcMar>
           </w:tcPr>
           <w:p>
@@ -6577,19 +6550,7 @@
             </w:pPr>
             <w:r>
               <w:rPr/>
-              <w:t>payload.</w:t>
-            </w:r>
-            <w:r>
-              <w:rPr/>
-              <w:t>customers</w:t>
-            </w:r>
-            <w:r>
-              <w:rPr/>
-              <w:t>[x]</w:t>
-            </w:r>
-            <w:r>
-              <w:rPr/>
-              <w:t>.resources.name</w:t>
+              <w:t>payload.customers[x].resources.name</w:t>
             </w:r>
           </w:p>
         </w:tc>
@@ -6604,7 +6565,7 @@
             </w:tcBorders>
             <w:shd w:color="auto" w:fill="auto" w:val="clear"/>
             <w:tcMar>
-              <w:left w:w="30" w:type="dxa"/>
+              <w:left w:w="21" w:type="dxa"/>
             </w:tcMar>
           </w:tcPr>
           <w:p>
@@ -6718,7 +6679,7 @@
             </w:tcBorders>
             <w:shd w:color="auto" w:fill="auto" w:val="clear"/>
             <w:tcMar>
-              <w:left w:w="30" w:type="dxa"/>
+              <w:left w:w="21" w:type="dxa"/>
             </w:tcMar>
           </w:tcPr>
           <w:p>
@@ -6759,37 +6720,26 @@
         </w:rPr>
       </w:pPr>
       <w:r>
-        <w:rPr/>
-      </w:r>
-      <w:r>
-        <w:br w:type="page"/>
-      </w:r>
-    </w:p>
-    <w:p>
-      <w:pPr>
-        <w:pStyle w:val="Normal"/>
-        <w:rPr/>
-      </w:pPr>
-      <w:r>
         <w:rPr>
           <w:i/>
           <w:iCs/>
         </w:rPr>
-        <w:t xml:space="preserve">Example </w:t>
-      </w:r>
+      </w:r>
+      <w:r>
+        <w:br w:type="page"/>
+      </w:r>
+    </w:p>
+    <w:p>
+      <w:pPr>
+        <w:pStyle w:val="Normal"/>
+        <w:rPr/>
+      </w:pPr>
       <w:r>
         <w:rPr>
           <w:i/>
           <w:iCs/>
         </w:rPr>
-        <w:t>response</w:t>
-      </w:r>
-      <w:r>
-        <w:rPr>
-          <w:i/>
-          <w:iCs/>
-        </w:rPr>
-        <w:t>:</w:t>
+        <w:t>Example response:</w:t>
       </w:r>
     </w:p>
     <w:p>
@@ -6830,15 +6780,7 @@
         <w:rPr/>
         <w:tab/>
         <w:tab/>
-        <w:t xml:space="preserve">"code": </w:t>
-      </w:r>
-      <w:r>
-        <w:rPr/>
-        <w:t>20</w:t>
-      </w:r>
-      <w:r>
-        <w:rPr/>
-        <w:t>0,</w:t>
+        <w:t>"code": 200,</w:t>
       </w:r>
     </w:p>
     <w:p>
@@ -6892,39 +6834,19 @@
         <w:rPr/>
         <w:tab/>
         <w:tab/>
-        <w:t>“</w:t>
-      </w:r>
-      <w:r>
-        <w:rPr/>
-        <w:t>api</w:t>
-      </w:r>
-      <w:r>
-        <w:rPr/>
-        <w:t>”: “1.1.</w:t>
-      </w:r>
-      <w:r>
-        <w:rPr/>
-        <w:t>10</w:t>
-      </w:r>
-      <w:r>
-        <w:rPr/>
-        <w:t>”,</w:t>
-      </w:r>
-    </w:p>
-    <w:p>
-      <w:pPr>
-        <w:pStyle w:val="Normal"/>
-        <w:rPr/>
-      </w:pPr>
-      <w:r>
-        <w:rPr/>
-        <w:tab/>
-        <w:tab/>
-        <w:t>“</w:t>
-      </w:r>
-      <w:r>
-        <w:rPr/>
-        <w:t>time”: 1475226019</w:t>
+        <w:t>“api”: “1.1.10”,</w:t>
+      </w:r>
+    </w:p>
+    <w:p>
+      <w:pPr>
+        <w:pStyle w:val="Normal"/>
+        <w:rPr/>
+      </w:pPr>
+      <w:r>
+        <w:rPr/>
+        <w:tab/>
+        <w:tab/>
+        <w:t>“time”: 1475226019</w:t>
       </w:r>
     </w:p>
     <w:p>
@@ -6946,11 +6868,7 @@
       <w:r>
         <w:rPr/>
         <w:tab/>
-        <w:t>“</w:t>
-      </w:r>
-      <w:r>
-        <w:rPr/>
-        <w:t>payload” : {</w:t>
+        <w:t>“payload” : {</w:t>
       </w:r>
     </w:p>
     <w:p>
@@ -7106,9 +7024,6 @@
       <w:r>
         <w:rPr/>
         <w:tab/>
-      </w:r>
-      <w:r>
-        <w:rPr/>
         <w:t>}</w:t>
       </w:r>
     </w:p>
@@ -7183,7 +7098,7 @@
       <w:tblPr>
         <w:tblW w:w="9645" w:type="dxa"/>
         <w:jc w:val="left"/>
-        <w:tblInd w:w="36" w:type="dxa"/>
+        <w:tblInd w:w="30" w:type="dxa"/>
         <w:tblBorders>
           <w:top w:val="single" w:sz="2" w:space="0" w:color="000001"/>
           <w:left w:val="single" w:sz="2" w:space="0" w:color="000001"/>
@@ -7192,7 +7107,7 @@
         </w:tblBorders>
         <w:tblCellMar>
           <w:top w:w="55" w:type="dxa"/>
-          <w:left w:w="30" w:type="dxa"/>
+          <w:left w:w="21" w:type="dxa"/>
           <w:bottom w:w="55" w:type="dxa"/>
           <w:right w:w="55" w:type="dxa"/>
         </w:tblCellMar>
@@ -7216,7 +7131,7 @@
             </w:tcBorders>
             <w:shd w:color="auto" w:fill="auto" w:val="clear"/>
             <w:tcMar>
-              <w:left w:w="30" w:type="dxa"/>
+              <w:left w:w="21" w:type="dxa"/>
             </w:tcMar>
           </w:tcPr>
           <w:p>
@@ -7241,7 +7156,7 @@
             </w:tcBorders>
             <w:shd w:color="auto" w:fill="auto" w:val="clear"/>
             <w:tcMar>
-              <w:left w:w="30" w:type="dxa"/>
+              <w:left w:w="21" w:type="dxa"/>
             </w:tcMar>
           </w:tcPr>
           <w:p>
@@ -7268,7 +7183,7 @@
             </w:tcBorders>
             <w:shd w:color="auto" w:fill="auto" w:val="clear"/>
             <w:tcMar>
-              <w:left w:w="30" w:type="dxa"/>
+              <w:left w:w="21" w:type="dxa"/>
             </w:tcMar>
           </w:tcPr>
           <w:p>
@@ -7296,7 +7211,7 @@
             </w:tcBorders>
             <w:shd w:color="auto" w:fill="auto" w:val="clear"/>
             <w:tcMar>
-              <w:left w:w="30" w:type="dxa"/>
+              <w:left w:w="21" w:type="dxa"/>
             </w:tcMar>
           </w:tcPr>
           <w:p>
@@ -7321,7 +7236,7 @@
             </w:tcBorders>
             <w:shd w:color="auto" w:fill="auto" w:val="clear"/>
             <w:tcMar>
-              <w:left w:w="30" w:type="dxa"/>
+              <w:left w:w="21" w:type="dxa"/>
             </w:tcMar>
           </w:tcPr>
           <w:p>
@@ -7348,7 +7263,7 @@
             </w:tcBorders>
             <w:shd w:color="auto" w:fill="auto" w:val="clear"/>
             <w:tcMar>
-              <w:left w:w="30" w:type="dxa"/>
+              <w:left w:w="21" w:type="dxa"/>
             </w:tcMar>
           </w:tcPr>
           <w:p>
@@ -7375,7 +7290,7 @@
             </w:tcBorders>
             <w:shd w:color="auto" w:fill="auto" w:val="clear"/>
             <w:tcMar>
-              <w:left w:w="30" w:type="dxa"/>
+              <w:left w:w="21" w:type="dxa"/>
             </w:tcMar>
           </w:tcPr>
           <w:p>
@@ -7400,7 +7315,7 @@
             </w:tcBorders>
             <w:shd w:color="auto" w:fill="auto" w:val="clear"/>
             <w:tcMar>
-              <w:left w:w="30" w:type="dxa"/>
+              <w:left w:w="21" w:type="dxa"/>
             </w:tcMar>
           </w:tcPr>
           <w:p>
@@ -7427,7 +7342,7 @@
             </w:tcBorders>
             <w:shd w:color="auto" w:fill="auto" w:val="clear"/>
             <w:tcMar>
-              <w:left w:w="30" w:type="dxa"/>
+              <w:left w:w="21" w:type="dxa"/>
             </w:tcMar>
           </w:tcPr>
           <w:p>
@@ -7447,13 +7362,14 @@
           <w:tcPr>
             <w:tcW w:w="3205" w:type="dxa"/>
             <w:tcBorders>
-              <w:left w:val="single" w:sz="2" w:space="0" w:color="000001"/>
-              <w:bottom w:val="single" w:sz="2" w:space="0" w:color="000001"/>
-              <w:insideH w:val="single" w:sz="2" w:space="0" w:color="000001"/>
-            </w:tcBorders>
-            <w:shd w:color="auto" w:fill="auto" w:val="clear"/>
-            <w:tcMar>
-              <w:left w:w="30" w:type="dxa"/>
+              <w:top w:val="single" w:sz="2" w:space="0" w:color="000001"/>
+              <w:left w:val="single" w:sz="2" w:space="0" w:color="000001"/>
+              <w:bottom w:val="single" w:sz="2" w:space="0" w:color="000001"/>
+              <w:insideH w:val="single" w:sz="2" w:space="0" w:color="000001"/>
+            </w:tcBorders>
+            <w:shd w:color="auto" w:fill="auto" w:val="clear"/>
+            <w:tcMar>
+              <w:left w:w="21" w:type="dxa"/>
             </w:tcMar>
           </w:tcPr>
           <w:p>
@@ -7471,13 +7387,14 @@
           <w:tcPr>
             <w:tcW w:w="5135" w:type="dxa"/>
             <w:tcBorders>
-              <w:left w:val="single" w:sz="2" w:space="0" w:color="000001"/>
-              <w:bottom w:val="single" w:sz="2" w:space="0" w:color="000001"/>
-              <w:insideH w:val="single" w:sz="2" w:space="0" w:color="000001"/>
-            </w:tcBorders>
-            <w:shd w:color="auto" w:fill="auto" w:val="clear"/>
-            <w:tcMar>
-              <w:left w:w="30" w:type="dxa"/>
+              <w:top w:val="single" w:sz="2" w:space="0" w:color="000001"/>
+              <w:left w:val="single" w:sz="2" w:space="0" w:color="000001"/>
+              <w:bottom w:val="single" w:sz="2" w:space="0" w:color="000001"/>
+              <w:insideH w:val="single" w:sz="2" w:space="0" w:color="000001"/>
+            </w:tcBorders>
+            <w:shd w:color="auto" w:fill="auto" w:val="clear"/>
+            <w:tcMar>
+              <w:left w:w="21" w:type="dxa"/>
             </w:tcMar>
           </w:tcPr>
           <w:p>
@@ -7495,6 +7412,7 @@
           <w:tcPr>
             <w:tcW w:w="1305" w:type="dxa"/>
             <w:tcBorders>
+              <w:top w:val="single" w:sz="2" w:space="0" w:color="000001"/>
               <w:left w:val="single" w:sz="2" w:space="0" w:color="000001"/>
               <w:bottom w:val="single" w:sz="2" w:space="0" w:color="000001"/>
               <w:right w:val="single" w:sz="2" w:space="0" w:color="000001"/>
@@ -7503,7 +7421,7 @@
             </w:tcBorders>
             <w:shd w:color="auto" w:fill="auto" w:val="clear"/>
             <w:tcMar>
-              <w:left w:w="30" w:type="dxa"/>
+              <w:left w:w="21" w:type="dxa"/>
             </w:tcMar>
           </w:tcPr>
           <w:p>
@@ -7523,13 +7441,14 @@
           <w:tcPr>
             <w:tcW w:w="3205" w:type="dxa"/>
             <w:tcBorders>
-              <w:left w:val="single" w:sz="2" w:space="0" w:color="000001"/>
-              <w:bottom w:val="single" w:sz="2" w:space="0" w:color="000001"/>
-              <w:insideH w:val="single" w:sz="2" w:space="0" w:color="000001"/>
-            </w:tcBorders>
-            <w:shd w:color="auto" w:fill="auto" w:val="clear"/>
-            <w:tcMar>
-              <w:left w:w="30" w:type="dxa"/>
+              <w:top w:val="single" w:sz="2" w:space="0" w:color="000001"/>
+              <w:left w:val="single" w:sz="2" w:space="0" w:color="000001"/>
+              <w:bottom w:val="single" w:sz="2" w:space="0" w:color="000001"/>
+              <w:insideH w:val="single" w:sz="2" w:space="0" w:color="000001"/>
+            </w:tcBorders>
+            <w:shd w:color="auto" w:fill="auto" w:val="clear"/>
+            <w:tcMar>
+              <w:left w:w="21" w:type="dxa"/>
             </w:tcMar>
           </w:tcPr>
           <w:p>
@@ -7547,13 +7466,14 @@
           <w:tcPr>
             <w:tcW w:w="5135" w:type="dxa"/>
             <w:tcBorders>
-              <w:left w:val="single" w:sz="2" w:space="0" w:color="000001"/>
-              <w:bottom w:val="single" w:sz="2" w:space="0" w:color="000001"/>
-              <w:insideH w:val="single" w:sz="2" w:space="0" w:color="000001"/>
-            </w:tcBorders>
-            <w:shd w:color="auto" w:fill="auto" w:val="clear"/>
-            <w:tcMar>
-              <w:left w:w="30" w:type="dxa"/>
+              <w:top w:val="single" w:sz="2" w:space="0" w:color="000001"/>
+              <w:left w:val="single" w:sz="2" w:space="0" w:color="000001"/>
+              <w:bottom w:val="single" w:sz="2" w:space="0" w:color="000001"/>
+              <w:insideH w:val="single" w:sz="2" w:space="0" w:color="000001"/>
+            </w:tcBorders>
+            <w:shd w:color="auto" w:fill="auto" w:val="clear"/>
+            <w:tcMar>
+              <w:left w:w="21" w:type="dxa"/>
             </w:tcMar>
           </w:tcPr>
           <w:p>
@@ -7571,6 +7491,7 @@
           <w:tcPr>
             <w:tcW w:w="1305" w:type="dxa"/>
             <w:tcBorders>
+              <w:top w:val="single" w:sz="2" w:space="0" w:color="000001"/>
               <w:left w:val="single" w:sz="2" w:space="0" w:color="000001"/>
               <w:bottom w:val="single" w:sz="2" w:space="0" w:color="000001"/>
               <w:right w:val="single" w:sz="2" w:space="0" w:color="000001"/>
@@ -7579,7 +7500,7 @@
             </w:tcBorders>
             <w:shd w:color="auto" w:fill="auto" w:val="clear"/>
             <w:tcMar>
-              <w:left w:w="30" w:type="dxa"/>
+              <w:left w:w="21" w:type="dxa"/>
             </w:tcMar>
           </w:tcPr>
           <w:p>
@@ -7606,7 +7527,7 @@
             </w:tcBorders>
             <w:shd w:color="auto" w:fill="auto" w:val="clear"/>
             <w:tcMar>
-              <w:left w:w="30" w:type="dxa"/>
+              <w:left w:w="21" w:type="dxa"/>
             </w:tcMar>
           </w:tcPr>
           <w:p>
@@ -7631,7 +7552,7 @@
             </w:tcBorders>
             <w:shd w:color="auto" w:fill="auto" w:val="clear"/>
             <w:tcMar>
-              <w:left w:w="30" w:type="dxa"/>
+              <w:left w:w="21" w:type="dxa"/>
             </w:tcMar>
           </w:tcPr>
           <w:p>
@@ -7658,7 +7579,7 @@
             </w:tcBorders>
             <w:shd w:color="auto" w:fill="auto" w:val="clear"/>
             <w:tcMar>
-              <w:left w:w="30" w:type="dxa"/>
+              <w:left w:w="21" w:type="dxa"/>
             </w:tcMar>
           </w:tcPr>
           <w:p>
@@ -7678,13 +7599,14 @@
           <w:tcPr>
             <w:tcW w:w="3205" w:type="dxa"/>
             <w:tcBorders>
-              <w:left w:val="single" w:sz="2" w:space="0" w:color="000001"/>
-              <w:bottom w:val="single" w:sz="2" w:space="0" w:color="000001"/>
-              <w:insideH w:val="single" w:sz="2" w:space="0" w:color="000001"/>
-            </w:tcBorders>
-            <w:shd w:color="auto" w:fill="auto" w:val="clear"/>
-            <w:tcMar>
-              <w:left w:w="30" w:type="dxa"/>
+              <w:top w:val="single" w:sz="2" w:space="0" w:color="000001"/>
+              <w:left w:val="single" w:sz="2" w:space="0" w:color="000001"/>
+              <w:bottom w:val="single" w:sz="2" w:space="0" w:color="000001"/>
+              <w:insideH w:val="single" w:sz="2" w:space="0" w:color="000001"/>
+            </w:tcBorders>
+            <w:shd w:color="auto" w:fill="auto" w:val="clear"/>
+            <w:tcMar>
+              <w:left w:w="21" w:type="dxa"/>
             </w:tcMar>
           </w:tcPr>
           <w:p>
@@ -7702,13 +7624,14 @@
           <w:tcPr>
             <w:tcW w:w="5135" w:type="dxa"/>
             <w:tcBorders>
-              <w:left w:val="single" w:sz="2" w:space="0" w:color="000001"/>
-              <w:bottom w:val="single" w:sz="2" w:space="0" w:color="000001"/>
-              <w:insideH w:val="single" w:sz="2" w:space="0" w:color="000001"/>
-            </w:tcBorders>
-            <w:shd w:color="auto" w:fill="auto" w:val="clear"/>
-            <w:tcMar>
-              <w:left w:w="30" w:type="dxa"/>
+              <w:top w:val="single" w:sz="2" w:space="0" w:color="000001"/>
+              <w:left w:val="single" w:sz="2" w:space="0" w:color="000001"/>
+              <w:bottom w:val="single" w:sz="2" w:space="0" w:color="000001"/>
+              <w:insideH w:val="single" w:sz="2" w:space="0" w:color="000001"/>
+            </w:tcBorders>
+            <w:shd w:color="auto" w:fill="auto" w:val="clear"/>
+            <w:tcMar>
+              <w:left w:w="21" w:type="dxa"/>
             </w:tcMar>
           </w:tcPr>
           <w:p>
@@ -7726,6 +7649,7 @@
           <w:tcPr>
             <w:tcW w:w="1305" w:type="dxa"/>
             <w:tcBorders>
+              <w:top w:val="single" w:sz="2" w:space="0" w:color="000001"/>
               <w:left w:val="single" w:sz="2" w:space="0" w:color="000001"/>
               <w:bottom w:val="single" w:sz="2" w:space="0" w:color="000001"/>
               <w:right w:val="single" w:sz="2" w:space="0" w:color="000001"/>
@@ -7734,7 +7658,7 @@
             </w:tcBorders>
             <w:shd w:color="auto" w:fill="auto" w:val="clear"/>
             <w:tcMar>
-              <w:left w:w="30" w:type="dxa"/>
+              <w:left w:w="21" w:type="dxa"/>
             </w:tcMar>
           </w:tcPr>
           <w:p>
@@ -7761,7 +7685,7 @@
             </w:tcBorders>
             <w:shd w:color="auto" w:fill="auto" w:val="clear"/>
             <w:tcMar>
-              <w:left w:w="30" w:type="dxa"/>
+              <w:left w:w="21" w:type="dxa"/>
             </w:tcMar>
           </w:tcPr>
           <w:p>
@@ -7786,7 +7710,7 @@
             </w:tcBorders>
             <w:shd w:color="auto" w:fill="auto" w:val="clear"/>
             <w:tcMar>
-              <w:left w:w="30" w:type="dxa"/>
+              <w:left w:w="21" w:type="dxa"/>
             </w:tcMar>
           </w:tcPr>
           <w:p>
@@ -7813,7 +7737,7 @@
             </w:tcBorders>
             <w:shd w:color="auto" w:fill="auto" w:val="clear"/>
             <w:tcMar>
-              <w:left w:w="30" w:type="dxa"/>
+              <w:left w:w="21" w:type="dxa"/>
             </w:tcMar>
           </w:tcPr>
           <w:p>
@@ -7833,13 +7757,14 @@
           <w:tcPr>
             <w:tcW w:w="3205" w:type="dxa"/>
             <w:tcBorders>
-              <w:left w:val="single" w:sz="2" w:space="0" w:color="000001"/>
-              <w:bottom w:val="single" w:sz="2" w:space="0" w:color="000001"/>
-              <w:insideH w:val="single" w:sz="2" w:space="0" w:color="000001"/>
-            </w:tcBorders>
-            <w:shd w:color="auto" w:fill="auto" w:val="clear"/>
-            <w:tcMar>
-              <w:left w:w="30" w:type="dxa"/>
+              <w:top w:val="single" w:sz="2" w:space="0" w:color="000001"/>
+              <w:left w:val="single" w:sz="2" w:space="0" w:color="000001"/>
+              <w:bottom w:val="single" w:sz="2" w:space="0" w:color="000001"/>
+              <w:insideH w:val="single" w:sz="2" w:space="0" w:color="000001"/>
+            </w:tcBorders>
+            <w:shd w:color="auto" w:fill="auto" w:val="clear"/>
+            <w:tcMar>
+              <w:left w:w="21" w:type="dxa"/>
             </w:tcMar>
           </w:tcPr>
           <w:p>
@@ -7849,11 +7774,7 @@
             </w:pPr>
             <w:r>
               <w:rPr/>
-              <w:t>payload.</w:t>
-            </w:r>
-            <w:r>
-              <w:rPr/>
-              <w:t>dateFormat</w:t>
+              <w:t>payload.dateFormat</w:t>
             </w:r>
           </w:p>
         </w:tc>
@@ -7861,13 +7782,14 @@
           <w:tcPr>
             <w:tcW w:w="5135" w:type="dxa"/>
             <w:tcBorders>
-              <w:left w:val="single" w:sz="2" w:space="0" w:color="000001"/>
-              <w:bottom w:val="single" w:sz="2" w:space="0" w:color="000001"/>
-              <w:insideH w:val="single" w:sz="2" w:space="0" w:color="000001"/>
-            </w:tcBorders>
-            <w:shd w:color="auto" w:fill="auto" w:val="clear"/>
-            <w:tcMar>
-              <w:left w:w="30" w:type="dxa"/>
+              <w:top w:val="single" w:sz="2" w:space="0" w:color="000001"/>
+              <w:left w:val="single" w:sz="2" w:space="0" w:color="000001"/>
+              <w:bottom w:val="single" w:sz="2" w:space="0" w:color="000001"/>
+              <w:insideH w:val="single" w:sz="2" w:space="0" w:color="000001"/>
+            </w:tcBorders>
+            <w:shd w:color="auto" w:fill="auto" w:val="clear"/>
+            <w:tcMar>
+              <w:left w:w="21" w:type="dxa"/>
             </w:tcMar>
           </w:tcPr>
           <w:p>
@@ -7888,11 +7810,7 @@
             <w:r>
               <w:rPr/>
               <w:br/>
-              <w:t xml:space="preserve">“string” = Dates and times is to be represented as string in the format “yyyy-mm-dd hh:MM:ss” </w:t>
-            </w:r>
-            <w:r>
-              <w:rPr/>
-              <w:t>in GMT timezone.</w:t>
+              <w:t>“string” = Dates and times is to be represented as string in the format “yyyy-mm-dd hh:MM:ss” in GMT timezone.</w:t>
             </w:r>
           </w:p>
           <w:p>
@@ -7929,6 +7847,7 @@
           <w:tcPr>
             <w:tcW w:w="1305" w:type="dxa"/>
             <w:tcBorders>
+              <w:top w:val="single" w:sz="2" w:space="0" w:color="000001"/>
               <w:left w:val="single" w:sz="2" w:space="0" w:color="000001"/>
               <w:bottom w:val="single" w:sz="2" w:space="0" w:color="000001"/>
               <w:right w:val="single" w:sz="2" w:space="0" w:color="000001"/>
@@ -7937,7 +7856,7 @@
             </w:tcBorders>
             <w:shd w:color="auto" w:fill="auto" w:val="clear"/>
             <w:tcMar>
-              <w:left w:w="30" w:type="dxa"/>
+              <w:left w:w="21" w:type="dxa"/>
             </w:tcMar>
           </w:tcPr>
           <w:p>
@@ -7964,7 +7883,7 @@
             </w:tcBorders>
             <w:shd w:color="auto" w:fill="auto" w:val="clear"/>
             <w:tcMar>
-              <w:left w:w="30" w:type="dxa"/>
+              <w:left w:w="21" w:type="dxa"/>
             </w:tcMar>
           </w:tcPr>
           <w:p>
@@ -7974,11 +7893,7 @@
             </w:pPr>
             <w:r>
               <w:rPr/>
-              <w:t>payload.</w:t>
-            </w:r>
-            <w:r>
-              <w:rPr/>
-              <w:t>start</w:t>
+              <w:t>payload.start</w:t>
             </w:r>
           </w:p>
         </w:tc>
@@ -7993,7 +7908,7 @@
             </w:tcBorders>
             <w:shd w:color="auto" w:fill="auto" w:val="clear"/>
             <w:tcMar>
-              <w:left w:w="30" w:type="dxa"/>
+              <w:left w:w="21" w:type="dxa"/>
             </w:tcMar>
           </w:tcPr>
           <w:p>
@@ -8051,7 +7966,7 @@
             </w:tcBorders>
             <w:shd w:color="auto" w:fill="auto" w:val="clear"/>
             <w:tcMar>
-              <w:left w:w="30" w:type="dxa"/>
+              <w:left w:w="21" w:type="dxa"/>
             </w:tcMar>
           </w:tcPr>
           <w:p>
@@ -8078,7 +7993,7 @@
             </w:tcBorders>
             <w:shd w:color="auto" w:fill="auto" w:val="clear"/>
             <w:tcMar>
-              <w:left w:w="30" w:type="dxa"/>
+              <w:left w:w="21" w:type="dxa"/>
             </w:tcMar>
           </w:tcPr>
           <w:p>
@@ -8088,11 +8003,7 @@
             </w:pPr>
             <w:r>
               <w:rPr/>
-              <w:t>payload.</w:t>
-            </w:r>
-            <w:r>
-              <w:rPr/>
-              <w:t>end</w:t>
+              <w:t>payload.end</w:t>
             </w:r>
           </w:p>
         </w:tc>
@@ -8107,7 +8018,7 @@
             </w:tcBorders>
             <w:shd w:color="auto" w:fill="auto" w:val="clear"/>
             <w:tcMar>
-              <w:left w:w="30" w:type="dxa"/>
+              <w:left w:w="21" w:type="dxa"/>
             </w:tcMar>
           </w:tcPr>
           <w:p>
@@ -8165,7 +8076,7 @@
             </w:tcBorders>
             <w:shd w:color="auto" w:fill="auto" w:val="clear"/>
             <w:tcMar>
-              <w:left w:w="30" w:type="dxa"/>
+              <w:left w:w="21" w:type="dxa"/>
             </w:tcMar>
           </w:tcPr>
           <w:p>
@@ -8192,7 +8103,7 @@
             </w:tcBorders>
             <w:shd w:color="auto" w:fill="auto" w:val="clear"/>
             <w:tcMar>
-              <w:left w:w="30" w:type="dxa"/>
+              <w:left w:w="21" w:type="dxa"/>
             </w:tcMar>
           </w:tcPr>
           <w:p>
@@ -8202,11 +8113,7 @@
             </w:pPr>
             <w:r>
               <w:rPr/>
-              <w:t>payload.</w:t>
-            </w:r>
-            <w:r>
-              <w:rPr/>
-              <w:t>resources</w:t>
+              <w:t>payload.resources</w:t>
             </w:r>
           </w:p>
         </w:tc>
@@ -8221,7 +8128,7 @@
             </w:tcBorders>
             <w:shd w:color="auto" w:fill="auto" w:val="clear"/>
             <w:tcMar>
-              <w:left w:w="30" w:type="dxa"/>
+              <w:left w:w="21" w:type="dxa"/>
             </w:tcMar>
           </w:tcPr>
           <w:p>
@@ -8258,7 +8165,7 @@
             </w:tcBorders>
             <w:shd w:color="auto" w:fill="auto" w:val="clear"/>
             <w:tcMar>
-              <w:left w:w="30" w:type="dxa"/>
+              <w:left w:w="21" w:type="dxa"/>
             </w:tcMar>
           </w:tcPr>
           <w:p>
@@ -8292,30 +8199,24 @@
         </w:rPr>
       </w:pPr>
       <w:r>
-        <w:rPr/>
-      </w:r>
-      <w:r>
-        <w:br w:type="page"/>
-      </w:r>
-    </w:p>
-    <w:p>
-      <w:pPr>
-        <w:pStyle w:val="Normal"/>
-        <w:rPr>
-          <w:b/>
-          <w:b/>
-          <w:bCs/>
-        </w:rPr>
-      </w:pPr>
-      <w:r>
-        <w:rPr>
-          <w:b/>
-          <w:bCs/>
+        <w:rPr>
           <w:i/>
           <w:iCs/>
         </w:rPr>
-        <w:t xml:space="preserve">Example </w:t>
-      </w:r>
+      </w:r>
+      <w:r>
+        <w:br w:type="page"/>
+      </w:r>
+    </w:p>
+    <w:p>
+      <w:pPr>
+        <w:pStyle w:val="Normal"/>
+        <w:rPr>
+          <w:b/>
+          <w:b/>
+          <w:bCs/>
+        </w:rPr>
+      </w:pPr>
       <w:r>
         <w:rPr>
           <w:b/>
@@ -8323,16 +8224,7 @@
           <w:i/>
           <w:iCs/>
         </w:rPr>
-        <w:t>request</w:t>
-      </w:r>
-      <w:r>
-        <w:rPr>
-          <w:b/>
-          <w:bCs/>
-          <w:i/>
-          <w:iCs/>
-        </w:rPr>
-        <w:t>:</w:t>
+        <w:t>Example request:</w:t>
       </w:r>
     </w:p>
     <w:p>
@@ -8364,108 +8256,77 @@
       <w:r>
         <w:rPr/>
         <w:tab/>
-        <w:t xml:space="preserve">“client”: </w:t>
-      </w:r>
-      <w:r>
-        <w:rPr/>
-        <w:t>{</w:t>
-      </w:r>
-    </w:p>
-    <w:p>
-      <w:pPr>
-        <w:pStyle w:val="Normal"/>
-        <w:rPr/>
-      </w:pPr>
-      <w:r>
-        <w:rPr/>
-        <w:tab/>
-        <w:tab/>
-        <w:t>“</w:t>
-      </w:r>
-      <w:r>
-        <w:rPr/>
-        <w:t>api”: “1.1.10”,</w:t>
-      </w:r>
-    </w:p>
-    <w:p>
-      <w:pPr>
-        <w:pStyle w:val="Normal"/>
-        <w:rPr/>
-      </w:pPr>
-      <w:r>
-        <w:rPr/>
-        <w:tab/>
-        <w:tab/>
-        <w:t>“</w:t>
-      </w:r>
-      <w:r>
-        <w:rPr/>
-        <w:t>id”: “9818d49a-005d-4a83-93b3-9de04a6a5225”,</w:t>
-      </w:r>
-    </w:p>
-    <w:p>
-      <w:pPr>
-        <w:pStyle w:val="Normal"/>
-        <w:rPr/>
-      </w:pPr>
-      <w:r>
-        <w:rPr/>
-        <w:tab/>
-        <w:tab/>
-        <w:t>“</w:t>
-      </w:r>
-      <w:r>
-        <w:rPr/>
-        <w:t>time”: 1475226019,</w:t>
-      </w:r>
-    </w:p>
-    <w:p>
-      <w:pPr>
-        <w:pStyle w:val="Normal"/>
-        <w:rPr/>
-      </w:pPr>
-      <w:r>
-        <w:rPr/>
-        <w:tab/>
-        <w:tab/>
-        <w:t>“</w:t>
-      </w:r>
-      <w:r>
-        <w:rPr/>
-        <w:t>hash”: “a43074f5bfa356d3be7dda51ef2e4016292743bd”</w:t>
-      </w:r>
-    </w:p>
-    <w:p>
-      <w:pPr>
-        <w:pStyle w:val="Normal"/>
-        <w:rPr/>
-      </w:pPr>
-      <w:r>
-        <w:rPr/>
-        <w:tab/>
-      </w:r>
-      <w:r>
-        <w:rPr/>
-        <w:t>}</w:t>
-      </w:r>
-      <w:r>
-        <w:rPr/>
-        <w:t>,</w:t>
-      </w:r>
-    </w:p>
-    <w:p>
-      <w:pPr>
-        <w:pStyle w:val="Normal"/>
-        <w:rPr/>
-      </w:pPr>
-      <w:r>
-        <w:rPr/>
-        <w:tab/>
-        <w:t>“</w:t>
-      </w:r>
-      <w:r>
-        <w:rPr/>
-        <w:t>payload”: {</w:t>
+        <w:t>“client”: {</w:t>
+      </w:r>
+    </w:p>
+    <w:p>
+      <w:pPr>
+        <w:pStyle w:val="Normal"/>
+        <w:rPr/>
+      </w:pPr>
+      <w:r>
+        <w:rPr/>
+        <w:tab/>
+        <w:tab/>
+        <w:t>“api”: “1.1.10”,</w:t>
+      </w:r>
+    </w:p>
+    <w:p>
+      <w:pPr>
+        <w:pStyle w:val="Normal"/>
+        <w:rPr/>
+      </w:pPr>
+      <w:r>
+        <w:rPr/>
+        <w:tab/>
+        <w:tab/>
+        <w:t>“id”: “9818d49a-005d-4a83-93b3-9de04a6a5225”,</w:t>
+      </w:r>
+    </w:p>
+    <w:p>
+      <w:pPr>
+        <w:pStyle w:val="Normal"/>
+        <w:rPr/>
+      </w:pPr>
+      <w:r>
+        <w:rPr/>
+        <w:tab/>
+        <w:tab/>
+        <w:t>“time”: 1475226019,</w:t>
+      </w:r>
+    </w:p>
+    <w:p>
+      <w:pPr>
+        <w:pStyle w:val="Normal"/>
+        <w:rPr/>
+      </w:pPr>
+      <w:r>
+        <w:rPr/>
+        <w:tab/>
+        <w:tab/>
+        <w:t>“hash”: “a43074f5bfa356d3be7dda51ef2e4016292743bd”</w:t>
+      </w:r>
+    </w:p>
+    <w:p>
+      <w:pPr>
+        <w:pStyle w:val="Normal"/>
+        <w:rPr/>
+      </w:pPr>
+      <w:r>
+        <w:rPr/>
+        <w:tab/>
+        <w:t>},</w:t>
+      </w:r>
+    </w:p>
+    <w:p>
+      <w:pPr>
+        <w:pStyle w:val="Normal"/>
+        <w:rPr/>
+      </w:pPr>
+      <w:r>
+        <w:rPr/>
+        <w:tab/>
+        <w:t>“payload”: {</w:t>
       </w:r>
     </w:p>
     <w:p>
@@ -8562,9 +8423,6 @@
       <w:r>
         <w:rPr/>
         <w:tab/>
-      </w:r>
-      <w:r>
-        <w:rPr/>
         <w:t>}</w:t>
       </w:r>
     </w:p>
@@ -8602,7 +8460,7 @@
       <w:tblPr>
         <w:tblW w:w="9645" w:type="dxa"/>
         <w:jc w:val="left"/>
-        <w:tblInd w:w="36" w:type="dxa"/>
+        <w:tblInd w:w="30" w:type="dxa"/>
         <w:tblBorders>
           <w:top w:val="single" w:sz="2" w:space="0" w:color="000001"/>
           <w:left w:val="single" w:sz="2" w:space="0" w:color="000001"/>
@@ -8611,7 +8469,7 @@
         </w:tblBorders>
         <w:tblCellMar>
           <w:top w:w="55" w:type="dxa"/>
-          <w:left w:w="30" w:type="dxa"/>
+          <w:left w:w="21" w:type="dxa"/>
           <w:bottom w:w="55" w:type="dxa"/>
           <w:right w:w="55" w:type="dxa"/>
         </w:tblCellMar>
@@ -8635,7 +8493,7 @@
             </w:tcBorders>
             <w:shd w:color="auto" w:fill="auto" w:val="clear"/>
             <w:tcMar>
-              <w:left w:w="30" w:type="dxa"/>
+              <w:left w:w="21" w:type="dxa"/>
             </w:tcMar>
           </w:tcPr>
           <w:p>
@@ -8660,7 +8518,7 @@
             </w:tcBorders>
             <w:shd w:color="auto" w:fill="auto" w:val="clear"/>
             <w:tcMar>
-              <w:left w:w="30" w:type="dxa"/>
+              <w:left w:w="21" w:type="dxa"/>
             </w:tcMar>
           </w:tcPr>
           <w:p>
@@ -8687,7 +8545,7 @@
             </w:tcBorders>
             <w:shd w:color="auto" w:fill="auto" w:val="clear"/>
             <w:tcMar>
-              <w:left w:w="30" w:type="dxa"/>
+              <w:left w:w="21" w:type="dxa"/>
             </w:tcMar>
           </w:tcPr>
           <w:p>
@@ -8717,7 +8575,7 @@
             </w:tcBorders>
             <w:shd w:color="auto" w:fill="auto" w:val="clear"/>
             <w:tcMar>
-              <w:left w:w="30" w:type="dxa"/>
+              <w:left w:w="21" w:type="dxa"/>
             </w:tcMar>
           </w:tcPr>
           <w:p>
@@ -8742,7 +8600,7 @@
             </w:tcBorders>
             <w:shd w:color="auto" w:fill="auto" w:val="clear"/>
             <w:tcMar>
-              <w:left w:w="30" w:type="dxa"/>
+              <w:left w:w="21" w:type="dxa"/>
             </w:tcMar>
           </w:tcPr>
           <w:p>
@@ -8769,7 +8627,7 @@
             </w:tcBorders>
             <w:shd w:color="auto" w:fill="auto" w:val="clear"/>
             <w:tcMar>
-              <w:left w:w="30" w:type="dxa"/>
+              <w:left w:w="21" w:type="dxa"/>
             </w:tcMar>
           </w:tcPr>
           <w:p>
@@ -8796,7 +8654,7 @@
             </w:tcBorders>
             <w:shd w:color="auto" w:fill="auto" w:val="clear"/>
             <w:tcMar>
-              <w:left w:w="30" w:type="dxa"/>
+              <w:left w:w="21" w:type="dxa"/>
             </w:tcMar>
           </w:tcPr>
           <w:p>
@@ -8821,7 +8679,7 @@
             </w:tcBorders>
             <w:shd w:color="auto" w:fill="auto" w:val="clear"/>
             <w:tcMar>
-              <w:left w:w="30" w:type="dxa"/>
+              <w:left w:w="21" w:type="dxa"/>
             </w:tcMar>
           </w:tcPr>
           <w:p>
@@ -8848,7 +8706,7 @@
             </w:tcBorders>
             <w:shd w:color="auto" w:fill="auto" w:val="clear"/>
             <w:tcMar>
-              <w:left w:w="30" w:type="dxa"/>
+              <w:left w:w="21" w:type="dxa"/>
             </w:tcMar>
           </w:tcPr>
           <w:p>
@@ -8875,7 +8733,7 @@
             </w:tcBorders>
             <w:shd w:color="auto" w:fill="auto" w:val="clear"/>
             <w:tcMar>
-              <w:left w:w="30" w:type="dxa"/>
+              <w:left w:w="21" w:type="dxa"/>
             </w:tcMar>
           </w:tcPr>
           <w:p>
@@ -8900,7 +8758,7 @@
             </w:tcBorders>
             <w:shd w:color="auto" w:fill="auto" w:val="clear"/>
             <w:tcMar>
-              <w:left w:w="30" w:type="dxa"/>
+              <w:left w:w="21" w:type="dxa"/>
             </w:tcMar>
           </w:tcPr>
           <w:p>
@@ -8927,7 +8785,7 @@
             </w:tcBorders>
             <w:shd w:color="auto" w:fill="auto" w:val="clear"/>
             <w:tcMar>
-              <w:left w:w="30" w:type="dxa"/>
+              <w:left w:w="21" w:type="dxa"/>
             </w:tcMar>
           </w:tcPr>
           <w:p>
@@ -8954,7 +8812,7 @@
             </w:tcBorders>
             <w:shd w:color="auto" w:fill="auto" w:val="clear"/>
             <w:tcMar>
-              <w:left w:w="30" w:type="dxa"/>
+              <w:left w:w="21" w:type="dxa"/>
             </w:tcMar>
           </w:tcPr>
           <w:p>
@@ -8979,7 +8837,7 @@
             </w:tcBorders>
             <w:shd w:color="auto" w:fill="auto" w:val="clear"/>
             <w:tcMar>
-              <w:left w:w="30" w:type="dxa"/>
+              <w:left w:w="21" w:type="dxa"/>
             </w:tcMar>
           </w:tcPr>
           <w:p>
@@ -9006,7 +8864,7 @@
             </w:tcBorders>
             <w:shd w:color="auto" w:fill="auto" w:val="clear"/>
             <w:tcMar>
-              <w:left w:w="30" w:type="dxa"/>
+              <w:left w:w="21" w:type="dxa"/>
             </w:tcMar>
           </w:tcPr>
           <w:p>
@@ -9026,13 +8884,14 @@
           <w:tcPr>
             <w:tcW w:w="3205" w:type="dxa"/>
             <w:tcBorders>
-              <w:left w:val="single" w:sz="2" w:space="0" w:color="000001"/>
-              <w:bottom w:val="single" w:sz="2" w:space="0" w:color="000001"/>
-              <w:insideH w:val="single" w:sz="2" w:space="0" w:color="000001"/>
-            </w:tcBorders>
-            <w:shd w:color="auto" w:fill="auto" w:val="clear"/>
-            <w:tcMar>
-              <w:left w:w="30" w:type="dxa"/>
+              <w:top w:val="single" w:sz="2" w:space="0" w:color="000001"/>
+              <w:left w:val="single" w:sz="2" w:space="0" w:color="000001"/>
+              <w:bottom w:val="single" w:sz="2" w:space="0" w:color="000001"/>
+              <w:insideH w:val="single" w:sz="2" w:space="0" w:color="000001"/>
+            </w:tcBorders>
+            <w:shd w:color="auto" w:fill="auto" w:val="clear"/>
+            <w:tcMar>
+              <w:left w:w="21" w:type="dxa"/>
             </w:tcMar>
           </w:tcPr>
           <w:p>
@@ -9042,11 +8901,7 @@
             </w:pPr>
             <w:r>
               <w:rPr/>
-              <w:t>server.</w:t>
-            </w:r>
-            <w:r>
-              <w:rPr/>
-              <w:t>api</w:t>
+              <w:t>server.api</w:t>
             </w:r>
           </w:p>
         </w:tc>
@@ -9054,35 +8909,24 @@
           <w:tcPr>
             <w:tcW w:w="5135" w:type="dxa"/>
             <w:tcBorders>
-              <w:left w:val="single" w:sz="2" w:space="0" w:color="000001"/>
-              <w:bottom w:val="single" w:sz="2" w:space="0" w:color="000001"/>
-              <w:insideH w:val="single" w:sz="2" w:space="0" w:color="000001"/>
-            </w:tcBorders>
-            <w:shd w:color="auto" w:fill="auto" w:val="clear"/>
-            <w:tcMar>
-              <w:left w:w="30" w:type="dxa"/>
-            </w:tcMar>
-          </w:tcPr>
-          <w:p>
-            <w:pPr>
-              <w:pStyle w:val="Tabellinnehll"/>
-              <w:rPr/>
-            </w:pPr>
-            <w:r>
-              <w:rPr/>
-              <w:t>The h</w:t>
-            </w:r>
-            <w:r>
-              <w:rPr/>
-              <w:t xml:space="preserve">ighest version supported </w:t>
-            </w:r>
-            <w:r>
-              <w:rPr/>
-              <w:t>by BAS</w:t>
-            </w:r>
-            <w:r>
-              <w:rPr/>
-              <w:t>.</w:t>
+              <w:top w:val="single" w:sz="2" w:space="0" w:color="000001"/>
+              <w:left w:val="single" w:sz="2" w:space="0" w:color="000001"/>
+              <w:bottom w:val="single" w:sz="2" w:space="0" w:color="000001"/>
+              <w:insideH w:val="single" w:sz="2" w:space="0" w:color="000001"/>
+            </w:tcBorders>
+            <w:shd w:color="auto" w:fill="auto" w:val="clear"/>
+            <w:tcMar>
+              <w:left w:w="21" w:type="dxa"/>
+            </w:tcMar>
+          </w:tcPr>
+          <w:p>
+            <w:pPr>
+              <w:pStyle w:val="Tabellinnehll"/>
+              <w:rPr/>
+            </w:pPr>
+            <w:r>
+              <w:rPr/>
+              <w:t>The highest version supported by BAS.</w:t>
             </w:r>
           </w:p>
           <w:p>
@@ -9100,6 +8944,7 @@
           <w:tcPr>
             <w:tcW w:w="1305" w:type="dxa"/>
             <w:tcBorders>
+              <w:top w:val="single" w:sz="2" w:space="0" w:color="000001"/>
               <w:left w:val="single" w:sz="2" w:space="0" w:color="000001"/>
               <w:bottom w:val="single" w:sz="2" w:space="0" w:color="000001"/>
               <w:right w:val="single" w:sz="2" w:space="0" w:color="000001"/>
@@ -9108,7 +8953,7 @@
             </w:tcBorders>
             <w:shd w:color="auto" w:fill="auto" w:val="clear"/>
             <w:tcMar>
-              <w:left w:w="30" w:type="dxa"/>
+              <w:left w:w="21" w:type="dxa"/>
             </w:tcMar>
           </w:tcPr>
           <w:p>
@@ -9128,13 +8973,14 @@
           <w:tcPr>
             <w:tcW w:w="3205" w:type="dxa"/>
             <w:tcBorders>
-              <w:left w:val="single" w:sz="2" w:space="0" w:color="000001"/>
-              <w:bottom w:val="single" w:sz="2" w:space="0" w:color="000001"/>
-              <w:insideH w:val="single" w:sz="2" w:space="0" w:color="000001"/>
-            </w:tcBorders>
-            <w:shd w:color="auto" w:fill="auto" w:val="clear"/>
-            <w:tcMar>
-              <w:left w:w="30" w:type="dxa"/>
+              <w:top w:val="single" w:sz="2" w:space="0" w:color="000001"/>
+              <w:left w:val="single" w:sz="2" w:space="0" w:color="000001"/>
+              <w:bottom w:val="single" w:sz="2" w:space="0" w:color="000001"/>
+              <w:insideH w:val="single" w:sz="2" w:space="0" w:color="000001"/>
+            </w:tcBorders>
+            <w:shd w:color="auto" w:fill="auto" w:val="clear"/>
+            <w:tcMar>
+              <w:left w:w="21" w:type="dxa"/>
             </w:tcMar>
           </w:tcPr>
           <w:p>
@@ -9152,13 +8998,14 @@
           <w:tcPr>
             <w:tcW w:w="5135" w:type="dxa"/>
             <w:tcBorders>
-              <w:left w:val="single" w:sz="2" w:space="0" w:color="000001"/>
-              <w:bottom w:val="single" w:sz="2" w:space="0" w:color="000001"/>
-              <w:insideH w:val="single" w:sz="2" w:space="0" w:color="000001"/>
-            </w:tcBorders>
-            <w:shd w:color="auto" w:fill="auto" w:val="clear"/>
-            <w:tcMar>
-              <w:left w:w="30" w:type="dxa"/>
+              <w:top w:val="single" w:sz="2" w:space="0" w:color="000001"/>
+              <w:left w:val="single" w:sz="2" w:space="0" w:color="000001"/>
+              <w:bottom w:val="single" w:sz="2" w:space="0" w:color="000001"/>
+              <w:insideH w:val="single" w:sz="2" w:space="0" w:color="000001"/>
+            </w:tcBorders>
+            <w:shd w:color="auto" w:fill="auto" w:val="clear"/>
+            <w:tcMar>
+              <w:left w:w="21" w:type="dxa"/>
             </w:tcMar>
           </w:tcPr>
           <w:p>
@@ -9176,6 +9023,7 @@
           <w:tcPr>
             <w:tcW w:w="1305" w:type="dxa"/>
             <w:tcBorders>
+              <w:top w:val="single" w:sz="2" w:space="0" w:color="000001"/>
               <w:left w:val="single" w:sz="2" w:space="0" w:color="000001"/>
               <w:bottom w:val="single" w:sz="2" w:space="0" w:color="000001"/>
               <w:right w:val="single" w:sz="2" w:space="0" w:color="000001"/>
@@ -9184,7 +9032,7 @@
             </w:tcBorders>
             <w:shd w:color="auto" w:fill="auto" w:val="clear"/>
             <w:tcMar>
-              <w:left w:w="30" w:type="dxa"/>
+              <w:left w:w="21" w:type="dxa"/>
             </w:tcMar>
           </w:tcPr>
           <w:p>
@@ -9204,13 +9052,14 @@
           <w:tcPr>
             <w:tcW w:w="3205" w:type="dxa"/>
             <w:tcBorders>
-              <w:left w:val="single" w:sz="2" w:space="0" w:color="000001"/>
-              <w:bottom w:val="single" w:sz="2" w:space="0" w:color="000001"/>
-              <w:insideH w:val="single" w:sz="2" w:space="0" w:color="000001"/>
-            </w:tcBorders>
-            <w:shd w:color="auto" w:fill="auto" w:val="clear"/>
-            <w:tcMar>
-              <w:left w:w="30" w:type="dxa"/>
+              <w:top w:val="single" w:sz="2" w:space="0" w:color="000001"/>
+              <w:left w:val="single" w:sz="2" w:space="0" w:color="000001"/>
+              <w:bottom w:val="single" w:sz="2" w:space="0" w:color="000001"/>
+              <w:insideH w:val="single" w:sz="2" w:space="0" w:color="000001"/>
+            </w:tcBorders>
+            <w:shd w:color="auto" w:fill="auto" w:val="clear"/>
+            <w:tcMar>
+              <w:left w:w="21" w:type="dxa"/>
             </w:tcMar>
           </w:tcPr>
           <w:p>
@@ -9228,13 +9077,14 @@
           <w:tcPr>
             <w:tcW w:w="5135" w:type="dxa"/>
             <w:tcBorders>
-              <w:left w:val="single" w:sz="2" w:space="0" w:color="000001"/>
-              <w:bottom w:val="single" w:sz="2" w:space="0" w:color="000001"/>
-              <w:insideH w:val="single" w:sz="2" w:space="0" w:color="000001"/>
-            </w:tcBorders>
-            <w:shd w:color="auto" w:fill="auto" w:val="clear"/>
-            <w:tcMar>
-              <w:left w:w="30" w:type="dxa"/>
+              <w:top w:val="single" w:sz="2" w:space="0" w:color="000001"/>
+              <w:left w:val="single" w:sz="2" w:space="0" w:color="000001"/>
+              <w:bottom w:val="single" w:sz="2" w:space="0" w:color="000001"/>
+              <w:insideH w:val="single" w:sz="2" w:space="0" w:color="000001"/>
+            </w:tcBorders>
+            <w:shd w:color="auto" w:fill="auto" w:val="clear"/>
+            <w:tcMar>
+              <w:left w:w="21" w:type="dxa"/>
             </w:tcMar>
           </w:tcPr>
           <w:p>
@@ -9252,6 +9102,7 @@
           <w:tcPr>
             <w:tcW w:w="1305" w:type="dxa"/>
             <w:tcBorders>
+              <w:top w:val="single" w:sz="2" w:space="0" w:color="000001"/>
               <w:left w:val="single" w:sz="2" w:space="0" w:color="000001"/>
               <w:bottom w:val="single" w:sz="2" w:space="0" w:color="000001"/>
               <w:right w:val="single" w:sz="2" w:space="0" w:color="000001"/>
@@ -9260,7 +9111,7 @@
             </w:tcBorders>
             <w:shd w:color="auto" w:fill="auto" w:val="clear"/>
             <w:tcMar>
-              <w:left w:w="30" w:type="dxa"/>
+              <w:left w:w="21" w:type="dxa"/>
             </w:tcMar>
           </w:tcPr>
           <w:p>
@@ -9280,13 +9131,14 @@
           <w:tcPr>
             <w:tcW w:w="3205" w:type="dxa"/>
             <w:tcBorders>
-              <w:left w:val="single" w:sz="2" w:space="0" w:color="000001"/>
-              <w:bottom w:val="single" w:sz="2" w:space="0" w:color="000001"/>
-              <w:insideH w:val="single" w:sz="2" w:space="0" w:color="000001"/>
-            </w:tcBorders>
-            <w:shd w:color="auto" w:fill="auto" w:val="clear"/>
-            <w:tcMar>
-              <w:left w:w="30" w:type="dxa"/>
+              <w:top w:val="single" w:sz="2" w:space="0" w:color="000001"/>
+              <w:left w:val="single" w:sz="2" w:space="0" w:color="000001"/>
+              <w:bottom w:val="single" w:sz="2" w:space="0" w:color="000001"/>
+              <w:insideH w:val="single" w:sz="2" w:space="0" w:color="000001"/>
+            </w:tcBorders>
+            <w:shd w:color="auto" w:fill="auto" w:val="clear"/>
+            <w:tcMar>
+              <w:left w:w="21" w:type="dxa"/>
             </w:tcMar>
           </w:tcPr>
           <w:p>
@@ -9296,11 +9148,7 @@
             </w:pPr>
             <w:r>
               <w:rPr/>
-              <w:t>payload.</w:t>
-            </w:r>
-            <w:r>
-              <w:rPr/>
-              <w:t>list</w:t>
+              <w:t>payload.list</w:t>
             </w:r>
           </w:p>
         </w:tc>
@@ -9308,13 +9156,14 @@
           <w:tcPr>
             <w:tcW w:w="5135" w:type="dxa"/>
             <w:tcBorders>
-              <w:left w:val="single" w:sz="2" w:space="0" w:color="000001"/>
-              <w:bottom w:val="single" w:sz="2" w:space="0" w:color="000001"/>
-              <w:insideH w:val="single" w:sz="2" w:space="0" w:color="000001"/>
-            </w:tcBorders>
-            <w:shd w:color="auto" w:fill="auto" w:val="clear"/>
-            <w:tcMar>
-              <w:left w:w="30" w:type="dxa"/>
+              <w:top w:val="single" w:sz="2" w:space="0" w:color="000001"/>
+              <w:left w:val="single" w:sz="2" w:space="0" w:color="000001"/>
+              <w:bottom w:val="single" w:sz="2" w:space="0" w:color="000001"/>
+              <w:insideH w:val="single" w:sz="2" w:space="0" w:color="000001"/>
+            </w:tcBorders>
+            <w:shd w:color="auto" w:fill="auto" w:val="clear"/>
+            <w:tcMar>
+              <w:left w:w="21" w:type="dxa"/>
             </w:tcMar>
           </w:tcPr>
           <w:p>
@@ -9369,6 +9218,7 @@
           <w:tcPr>
             <w:tcW w:w="1305" w:type="dxa"/>
             <w:tcBorders>
+              <w:top w:val="single" w:sz="2" w:space="0" w:color="000001"/>
               <w:left w:val="single" w:sz="2" w:space="0" w:color="000001"/>
               <w:bottom w:val="single" w:sz="2" w:space="0" w:color="000001"/>
               <w:right w:val="single" w:sz="2" w:space="0" w:color="000001"/>
@@ -9377,7 +9227,7 @@
             </w:tcBorders>
             <w:shd w:color="auto" w:fill="auto" w:val="clear"/>
             <w:tcMar>
-              <w:left w:w="30" w:type="dxa"/>
+              <w:left w:w="21" w:type="dxa"/>
             </w:tcMar>
           </w:tcPr>
           <w:p>
@@ -9407,7 +9257,7 @@
             </w:tcBorders>
             <w:shd w:color="auto" w:fill="auto" w:val="clear"/>
             <w:tcMar>
-              <w:left w:w="30" w:type="dxa"/>
+              <w:left w:w="21" w:type="dxa"/>
             </w:tcMar>
           </w:tcPr>
           <w:p>
@@ -9417,11 +9267,7 @@
             </w:pPr>
             <w:r>
               <w:rPr/>
-              <w:t>payload.</w:t>
-            </w:r>
-            <w:r>
-              <w:rPr/>
-              <w:t>list.id</w:t>
+              <w:t>payload.list.id</w:t>
             </w:r>
           </w:p>
         </w:tc>
@@ -9436,7 +9282,7 @@
             </w:tcBorders>
             <w:shd w:color="auto" w:fill="auto" w:val="clear"/>
             <w:tcMar>
-              <w:left w:w="30" w:type="dxa"/>
+              <w:left w:w="21" w:type="dxa"/>
             </w:tcMar>
           </w:tcPr>
           <w:p>
@@ -9503,7 +9349,7 @@
             </w:tcBorders>
             <w:shd w:color="auto" w:fill="auto" w:val="clear"/>
             <w:tcMar>
-              <w:left w:w="30" w:type="dxa"/>
+              <w:left w:w="21" w:type="dxa"/>
             </w:tcMar>
           </w:tcPr>
           <w:p>
@@ -9530,7 +9376,7 @@
             </w:tcBorders>
             <w:shd w:color="auto" w:fill="auto" w:val="clear"/>
             <w:tcMar>
-              <w:left w:w="30" w:type="dxa"/>
+              <w:left w:w="21" w:type="dxa"/>
             </w:tcMar>
           </w:tcPr>
           <w:p>
@@ -9540,11 +9386,7 @@
             </w:pPr>
             <w:r>
               <w:rPr/>
-              <w:t>payload.</w:t>
-            </w:r>
-            <w:r>
-              <w:rPr/>
-              <w:t>list.start</w:t>
+              <w:t>payload.list.start</w:t>
             </w:r>
           </w:p>
         </w:tc>
@@ -9559,7 +9401,7 @@
             </w:tcBorders>
             <w:shd w:color="auto" w:fill="auto" w:val="clear"/>
             <w:tcMar>
-              <w:left w:w="30" w:type="dxa"/>
+              <w:left w:w="21" w:type="dxa"/>
             </w:tcMar>
           </w:tcPr>
           <w:p>
@@ -9596,7 +9438,7 @@
             </w:tcBorders>
             <w:shd w:color="auto" w:fill="auto" w:val="clear"/>
             <w:tcMar>
-              <w:left w:w="30" w:type="dxa"/>
+              <w:left w:w="21" w:type="dxa"/>
             </w:tcMar>
           </w:tcPr>
           <w:p>
@@ -9623,7 +9465,7 @@
             </w:tcBorders>
             <w:shd w:color="auto" w:fill="auto" w:val="clear"/>
             <w:tcMar>
-              <w:left w:w="30" w:type="dxa"/>
+              <w:left w:w="21" w:type="dxa"/>
             </w:tcMar>
           </w:tcPr>
           <w:p>
@@ -9633,11 +9475,7 @@
             </w:pPr>
             <w:r>
               <w:rPr/>
-              <w:t>payload.</w:t>
-            </w:r>
-            <w:r>
-              <w:rPr/>
-              <w:t>list.end</w:t>
+              <w:t>payload.list.end</w:t>
             </w:r>
           </w:p>
         </w:tc>
@@ -9652,7 +9490,7 @@
             </w:tcBorders>
             <w:shd w:color="auto" w:fill="auto" w:val="clear"/>
             <w:tcMar>
-              <w:left w:w="30" w:type="dxa"/>
+              <w:left w:w="21" w:type="dxa"/>
             </w:tcMar>
           </w:tcPr>
           <w:p>
@@ -9689,7 +9527,7 @@
             </w:tcBorders>
             <w:shd w:color="auto" w:fill="auto" w:val="clear"/>
             <w:tcMar>
-              <w:left w:w="30" w:type="dxa"/>
+              <w:left w:w="21" w:type="dxa"/>
             </w:tcMar>
           </w:tcPr>
           <w:p>
@@ -9716,7 +9554,7 @@
             </w:tcBorders>
             <w:shd w:color="auto" w:fill="auto" w:val="clear"/>
             <w:tcMar>
-              <w:left w:w="30" w:type="dxa"/>
+              <w:left w:w="21" w:type="dxa"/>
             </w:tcMar>
           </w:tcPr>
           <w:p>
@@ -9726,11 +9564,7 @@
             </w:pPr>
             <w:r>
               <w:rPr/>
-              <w:t>payload.</w:t>
-            </w:r>
-            <w:r>
-              <w:rPr/>
-              <w:t>list.created</w:t>
+              <w:t>payload.list.created</w:t>
             </w:r>
           </w:p>
         </w:tc>
@@ -9745,7 +9579,7 @@
             </w:tcBorders>
             <w:shd w:color="auto" w:fill="auto" w:val="clear"/>
             <w:tcMar>
-              <w:left w:w="30" w:type="dxa"/>
+              <w:left w:w="21" w:type="dxa"/>
             </w:tcMar>
           </w:tcPr>
           <w:p>
@@ -9792,7 +9626,7 @@
             </w:tcBorders>
             <w:shd w:color="auto" w:fill="auto" w:val="clear"/>
             <w:tcMar>
-              <w:left w:w="30" w:type="dxa"/>
+              <w:left w:w="21" w:type="dxa"/>
             </w:tcMar>
           </w:tcPr>
           <w:p>
@@ -9819,7 +9653,7 @@
             </w:tcBorders>
             <w:shd w:color="auto" w:fill="auto" w:val="clear"/>
             <w:tcMar>
-              <w:left w:w="30" w:type="dxa"/>
+              <w:left w:w="21" w:type="dxa"/>
             </w:tcMar>
           </w:tcPr>
           <w:p>
@@ -9829,11 +9663,7 @@
             </w:pPr>
             <w:r>
               <w:rPr/>
-              <w:t>payload.</w:t>
-            </w:r>
-            <w:r>
-              <w:rPr/>
-              <w:t>list.signature</w:t>
+              <w:t>payload.list.signature</w:t>
             </w:r>
           </w:p>
         </w:tc>
@@ -9848,7 +9678,7 @@
             </w:tcBorders>
             <w:shd w:color="auto" w:fill="auto" w:val="clear"/>
             <w:tcMar>
-              <w:left w:w="30" w:type="dxa"/>
+              <w:left w:w="21" w:type="dxa"/>
             </w:tcMar>
           </w:tcPr>
           <w:p>
@@ -9875,7 +9705,7 @@
             </w:tcBorders>
             <w:shd w:color="auto" w:fill="auto" w:val="clear"/>
             <w:tcMar>
-              <w:left w:w="30" w:type="dxa"/>
+              <w:left w:w="21" w:type="dxa"/>
             </w:tcMar>
           </w:tcPr>
           <w:p>
@@ -9902,7 +9732,7 @@
             </w:tcBorders>
             <w:shd w:color="auto" w:fill="auto" w:val="clear"/>
             <w:tcMar>
-              <w:left w:w="30" w:type="dxa"/>
+              <w:left w:w="21" w:type="dxa"/>
             </w:tcMar>
           </w:tcPr>
           <w:p>
@@ -9912,11 +9742,7 @@
             </w:pPr>
             <w:r>
               <w:rPr/>
-              <w:t>payload.</w:t>
-            </w:r>
-            <w:r>
-              <w:rPr/>
-              <w:t>list.heat</w:t>
+              <w:t>payload.list.heat</w:t>
             </w:r>
           </w:p>
         </w:tc>
@@ -9931,7 +9757,7 @@
             </w:tcBorders>
             <w:shd w:color="auto" w:fill="auto" w:val="clear"/>
             <w:tcMar>
-              <w:left w:w="30" w:type="dxa"/>
+              <w:left w:w="21" w:type="dxa"/>
             </w:tcMar>
           </w:tcPr>
           <w:p>
@@ -10034,7 +9860,7 @@
             </w:tcBorders>
             <w:shd w:color="auto" w:fill="auto" w:val="clear"/>
             <w:tcMar>
-              <w:left w:w="30" w:type="dxa"/>
+              <w:left w:w="21" w:type="dxa"/>
             </w:tcMar>
           </w:tcPr>
           <w:p>
@@ -10061,7 +9887,7 @@
             </w:tcBorders>
             <w:shd w:color="auto" w:fill="auto" w:val="clear"/>
             <w:tcMar>
-              <w:left w:w="30" w:type="dxa"/>
+              <w:left w:w="21" w:type="dxa"/>
             </w:tcMar>
           </w:tcPr>
           <w:p>
@@ -10071,11 +9897,7 @@
             </w:pPr>
             <w:r>
               <w:rPr/>
-              <w:t>payload.</w:t>
-            </w:r>
-            <w:r>
-              <w:rPr/>
-              <w:t>list.title</w:t>
+              <w:t>payload.list.title</w:t>
             </w:r>
           </w:p>
         </w:tc>
@@ -10090,7 +9912,7 @@
             </w:tcBorders>
             <w:shd w:color="auto" w:fill="auto" w:val="clear"/>
             <w:tcMar>
-              <w:left w:w="30" w:type="dxa"/>
+              <w:left w:w="21" w:type="dxa"/>
             </w:tcMar>
           </w:tcPr>
           <w:p>
@@ -10117,7 +9939,7 @@
             </w:tcBorders>
             <w:shd w:color="auto" w:fill="auto" w:val="clear"/>
             <w:tcMar>
-              <w:left w:w="30" w:type="dxa"/>
+              <w:left w:w="21" w:type="dxa"/>
             </w:tcMar>
           </w:tcPr>
           <w:p>
@@ -10144,7 +9966,7 @@
             </w:tcBorders>
             <w:shd w:color="auto" w:fill="auto" w:val="clear"/>
             <w:tcMar>
-              <w:left w:w="30" w:type="dxa"/>
+              <w:left w:w="21" w:type="dxa"/>
             </w:tcMar>
           </w:tcPr>
           <w:p>
@@ -10154,11 +9976,7 @@
             </w:pPr>
             <w:r>
               <w:rPr/>
-              <w:t>payload.</w:t>
-            </w:r>
-            <w:r>
-              <w:rPr/>
-              <w:t>list.resources</w:t>
+              <w:t>payload.list.resources</w:t>
             </w:r>
           </w:p>
         </w:tc>
@@ -10173,7 +9991,7 @@
             </w:tcBorders>
             <w:shd w:color="auto" w:fill="auto" w:val="clear"/>
             <w:tcMar>
-              <w:left w:w="30" w:type="dxa"/>
+              <w:left w:w="21" w:type="dxa"/>
             </w:tcMar>
           </w:tcPr>
           <w:p>
@@ -10240,7 +10058,7 @@
             </w:tcBorders>
             <w:shd w:color="auto" w:fill="auto" w:val="clear"/>
             <w:tcMar>
-              <w:left w:w="30" w:type="dxa"/>
+              <w:left w:w="21" w:type="dxa"/>
             </w:tcMar>
           </w:tcPr>
           <w:p>
@@ -10284,34 +10102,7 @@
           <w:i/>
           <w:iCs/>
         </w:rPr>
-        <w:t>E</w:t>
-      </w:r>
-      <w:r>
-        <w:rPr>
-          <w:b/>
-          <w:bCs/>
-          <w:i/>
-          <w:iCs/>
-        </w:rPr>
-        <w:t xml:space="preserve">xample </w:t>
-      </w:r>
-      <w:r>
-        <w:rPr>
-          <w:b/>
-          <w:bCs/>
-          <w:i/>
-          <w:iCs/>
-        </w:rPr>
-        <w:t>response</w:t>
-      </w:r>
-      <w:r>
-        <w:rPr>
-          <w:b/>
-          <w:bCs/>
-          <w:i/>
-          <w:iCs/>
-        </w:rPr>
-        <w:t>:</w:t>
+        <w:t>Example response:</w:t>
       </w:r>
     </w:p>
     <w:p>
@@ -10402,39 +10193,19 @@
         <w:rPr/>
         <w:tab/>
         <w:tab/>
-        <w:t>“</w:t>
-      </w:r>
-      <w:r>
-        <w:rPr/>
-        <w:t>api</w:t>
-      </w:r>
-      <w:r>
-        <w:rPr/>
-        <w:t>”: “1.1.</w:t>
-      </w:r>
-      <w:r>
-        <w:rPr/>
-        <w:t>10</w:t>
-      </w:r>
-      <w:r>
-        <w:rPr/>
-        <w:t>”,</w:t>
-      </w:r>
-    </w:p>
-    <w:p>
-      <w:pPr>
-        <w:pStyle w:val="Normal"/>
-        <w:rPr/>
-      </w:pPr>
-      <w:r>
-        <w:rPr/>
-        <w:tab/>
-        <w:tab/>
-        <w:t>“</w:t>
-      </w:r>
-      <w:r>
-        <w:rPr/>
-        <w:t>time”: 1475226019</w:t>
+        <w:t>“api”: “1.1.10”,</w:t>
+      </w:r>
+    </w:p>
+    <w:p>
+      <w:pPr>
+        <w:pStyle w:val="Normal"/>
+        <w:rPr/>
+      </w:pPr>
+      <w:r>
+        <w:rPr/>
+        <w:tab/>
+        <w:tab/>
+        <w:t>“time”: 1475226019</w:t>
       </w:r>
     </w:p>
     <w:p>
@@ -10456,11 +10227,7 @@
       <w:r>
         <w:rPr/>
         <w:tab/>
-        <w:t>“</w:t>
-      </w:r>
-      <w:r>
-        <w:rPr/>
-        <w:t>payload”: {</w:t>
+        <w:t>“payload”: {</w:t>
       </w:r>
     </w:p>
     <w:p>
@@ -10783,9 +10550,6 @@
       <w:r>
         <w:rPr/>
         <w:tab/>
-      </w:r>
-      <w:r>
-        <w:rPr/>
         <w:t>}</w:t>
       </w:r>
     </w:p>
@@ -12188,7 +11952,10 @@
         </w:rPr>
       </w:pPr>
       <w:r>
-        <w:rPr/>
+        <w:rPr>
+          <w:b w:val="false"/>
+          <w:bCs w:val="false"/>
+        </w:rPr>
       </w:r>
       <w:r>
         <w:br w:type="page"/>
@@ -12241,21 +12008,7 @@
           <w:b/>
           <w:bCs/>
         </w:rPr>
-        <w:t xml:space="preserve">Notes </w:t>
-      </w:r>
-      <w:r>
-        <w:rPr>
-          <w:b/>
-          <w:bCs/>
-        </w:rPr>
-        <w:t>10</w:t>
-      </w:r>
-      <w:r>
-        <w:rPr>
-          <w:b/>
-          <w:bCs/>
-        </w:rPr>
-        <w:t>:</w:t>
+        <w:t>Notes 10:</w:t>
       </w:r>
     </w:p>
     <w:p>
@@ -12407,14 +12160,7 @@
           <w:b w:val="false"/>
           <w:bCs w:val="false"/>
         </w:rPr>
-        <w:t xml:space="preserve"> </w:t>
-      </w:r>
-      <w:r>
-        <w:rPr>
-          <w:b w:val="false"/>
-          <w:bCs w:val="false"/>
-        </w:rPr>
-        <w:t>ROWS</w:t>
+        <w:t xml:space="preserve"> ROWS</w:t>
       </w:r>
     </w:p>
     <w:p>
@@ -12440,7 +12186,10 @@
         </w:rPr>
       </w:pPr>
       <w:r>
-        <w:rPr/>
+        <w:rPr>
+          <w:b w:val="false"/>
+          <w:bCs w:val="false"/>
+        </w:rPr>
       </w:r>
     </w:p>
     <w:p>
@@ -12486,7 +12235,10 @@
         </w:rPr>
       </w:pPr>
       <w:r>
-        <w:rPr/>
+        <w:rPr>
+          <w:b w:val="false"/>
+          <w:bCs w:val="false"/>
+        </w:rPr>
       </w:r>
     </w:p>
     <w:p>
@@ -12532,7 +12284,10 @@
         </w:rPr>
       </w:pPr>
       <w:r>
-        <w:rPr/>
+        <w:rPr>
+          <w:b w:val="false"/>
+          <w:bCs w:val="false"/>
+        </w:rPr>
       </w:r>
     </w:p>
     <w:p>
@@ -12578,7 +12333,10 @@
         </w:rPr>
       </w:pPr>
       <w:r>
-        <w:rPr/>
+        <w:rPr>
+          <w:b w:val="false"/>
+          <w:bCs w:val="false"/>
+        </w:rPr>
       </w:r>
     </w:p>
     <w:p>
@@ -13020,7 +12778,7 @@
     <w:qFormat/>
     <w:pPr>
       <w:widowControl w:val="false"/>
-      <w:overflowPunct w:val="false"/>
+      <w:overflowPunct w:val="true"/>
       <w:bidi w:val="0"/>
       <w:jc w:val="left"/>
     </w:pPr>

</xml_diff>